<commit_message>
Correct errors in current docs
</commit_message>
<xml_diff>
--- a/docs/diagrams/Logic.docx
+++ b/docs/diagrams/Logic.docx
@@ -1,11 +1,10 @@
 
 <file path=word/document.xml><?xml version="1.0" encoding="utf-8"?>
-<w:document xmlns:wpc="http://schemas.microsoft.com/office/word/2010/wordprocessingCanvas" xmlns:cx="http://schemas.microsoft.com/office/drawing/2014/chartex" xmlns:cx1="http://schemas.microsoft.com/office/drawing/2015/9/8/chartex" xmlns:cx2="http://schemas.microsoft.com/office/drawing/2015/10/21/chartex" xmlns:cx3="http://schemas.microsoft.com/office/drawing/2016/5/9/chartex" xmlns:cx4="http://schemas.microsoft.com/office/drawing/2016/5/10/chartex" xmlns:cx5="http://schemas.microsoft.com/office/drawing/2016/5/11/chartex" xmlns:mc="http://schemas.openxmlformats.org/markup-compatibility/2006" xmlns:o="urn:schemas-microsoft-com:office:office" xmlns:r="http://schemas.openxmlformats.org/officeDocument/2006/relationships" xmlns:m="http://schemas.openxmlformats.org/officeDocument/2006/math" xmlns:v="urn:schemas-microsoft-com:vml" xmlns:wp14="http://schemas.microsoft.com/office/word/2010/wordprocessingDrawing" xmlns:wp="http://schemas.openxmlformats.org/drawingml/2006/wordprocessingDrawing" xmlns:w10="urn:schemas-microsoft-com:office:word" xmlns:w="http://schemas.openxmlformats.org/wordprocessingml/2006/main" xmlns:w14="http://schemas.microsoft.com/office/word/2010/wordml" xmlns:w15="http://schemas.microsoft.com/office/word/2012/wordml" xmlns:w16se="http://schemas.microsoft.com/office/word/2015/wordml/symex" xmlns:wpg="http://schemas.microsoft.com/office/word/2010/wordprocessingGroup" xmlns:wpi="http://schemas.microsoft.com/office/word/2010/wordprocessingInk" xmlns:wne="http://schemas.microsoft.com/office/word/2006/wordml" xmlns:wps="http://schemas.microsoft.com/office/word/2010/wordprocessingShape" mc:Ignorable="w14 w15 w16se wp14">
+<w:document xmlns:wpc="http://schemas.microsoft.com/office/word/2010/wordprocessingCanvas" xmlns:mc="http://schemas.openxmlformats.org/markup-compatibility/2006" xmlns:o="urn:schemas-microsoft-com:office:office" xmlns:r="http://schemas.openxmlformats.org/officeDocument/2006/relationships" xmlns:m="http://schemas.openxmlformats.org/officeDocument/2006/math" xmlns:v="urn:schemas-microsoft-com:vml" xmlns:wp14="http://schemas.microsoft.com/office/word/2010/wordprocessingDrawing" xmlns:wp="http://schemas.openxmlformats.org/drawingml/2006/wordprocessingDrawing" xmlns:w10="urn:schemas-microsoft-com:office:word" xmlns:w="http://schemas.openxmlformats.org/wordprocessingml/2006/main" xmlns:w14="http://schemas.microsoft.com/office/word/2010/wordml" xmlns:w15="http://schemas.microsoft.com/office/word/2012/wordml" xmlns:wpg="http://schemas.microsoft.com/office/word/2010/wordprocessingGroup" xmlns:wpi="http://schemas.microsoft.com/office/word/2010/wordprocessingInk" xmlns:wne="http://schemas.microsoft.com/office/word/2006/wordml" xmlns:wps="http://schemas.microsoft.com/office/word/2010/wordprocessingShape" mc:Ignorable="w14 w15 wp14">
   <w:body>
     <w:p>
       <w:pPr>
         <w:rPr>
-          <w:rFonts w:hint="eastAsia"/>
           <w:sz w:val="18"/>
           <w:szCs w:val="18"/>
         </w:rPr>
@@ -23,11 +22,12 @@
           <w:noProof/>
           <w:sz w:val="18"/>
           <w:szCs w:val="18"/>
+          <w:lang w:val="en-SG"/>
         </w:rPr>
         <mc:AlternateContent>
           <mc:Choice Requires="wps">
             <w:drawing>
-              <wp:anchor distT="0" distB="0" distL="114300" distR="114300" simplePos="0" relativeHeight="251715584" behindDoc="0" locked="0" layoutInCell="1" allowOverlap="1" wp14:anchorId="6CB5C8C5" wp14:editId="0DEE10A6">
+              <wp:anchor distT="0" distB="0" distL="114300" distR="114300" simplePos="0" relativeHeight="251715584" behindDoc="0" locked="0" layoutInCell="1" allowOverlap="1" wp14:anchorId="4DB6D076" wp14:editId="79681E53">
                 <wp:simplePos x="0" y="0"/>
                 <wp:positionH relativeFrom="column">
                   <wp:posOffset>308610</wp:posOffset>
@@ -53,11 +53,14 @@
                           <a:avLst/>
                         </a:prstGeom>
                         <a:solidFill>
-                          <a:srgbClr val="00B050"/>
+                          <a:schemeClr val="accent6">
+                            <a:lumMod val="40000"/>
+                            <a:lumOff val="60000"/>
+                          </a:schemeClr>
                         </a:solidFill>
                         <a:ln w="19050">
                           <a:solidFill>
-                            <a:srgbClr val="92D050"/>
+                            <a:srgbClr val="00B050"/>
                           </a:solidFill>
                         </a:ln>
                         <a:effectLst/>
@@ -85,7 +88,7 @@
           </mc:Choice>
           <mc:Fallback>
             <w:pict>
-              <v:shapetype w14:anchorId="4BEE512D" id="_x0000_t5" coordsize="21600,21600" o:spt="5" adj="10800" path="m@0,l,21600r21600,xe">
+              <v:shapetype w14:anchorId="6271CEBB" id="_x0000_t5" coordsize="21600,21600" o:spt="5" adj="10800" path="m@0,l,21600r21600,xe">
                 <v:stroke joinstyle="miter"/>
                 <v:formulas>
                   <v:f eqn="val #0"/>
@@ -97,7 +100,7 @@
                   <v:h position="#0,topLeft" xrange="0,21600"/>
                 </v:handles>
               </v:shapetype>
-              <v:shape id="Isosceles Triangle 102" o:spid="_x0000_s1026" type="#_x0000_t5" style="position:absolute;left:0;text-align:left;margin-left:24.3pt;margin-top:350.8pt;width:21.25pt;height:13.8pt;z-index:251715584;visibility:visible;mso-wrap-style:square;mso-wrap-distance-left:9pt;mso-wrap-distance-top:0;mso-wrap-distance-right:9pt;mso-wrap-distance-bottom:0;mso-position-horizontal:absolute;mso-position-horizontal-relative:text;mso-position-vertical:absolute;mso-position-vertical-relative:text;v-text-anchor:middle" o:gfxdata="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" fillcolor="#00b050" strokecolor="#92d050" strokeweight="1.5pt"/>
+              <v:shape id="Isosceles Triangle 102" o:spid="_x0000_s1026" type="#_x0000_t5" style="position:absolute;margin-left:24.3pt;margin-top:350.8pt;width:21.25pt;height:13.8pt;z-index:251715584;visibility:visible;mso-wrap-style:square;mso-wrap-distance-left:9pt;mso-wrap-distance-top:0;mso-wrap-distance-right:9pt;mso-wrap-distance-bottom:0;mso-position-horizontal:absolute;mso-position-horizontal-relative:text;mso-position-vertical:absolute;mso-position-vertical-relative:text;v-text-anchor:middle" o:gfxdata="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" fillcolor="#c5e0b3 [1305]" strokecolor="#00b050" strokeweight="1.5pt"/>
             </w:pict>
           </mc:Fallback>
         </mc:AlternateContent>
@@ -107,242 +110,12 @@
           <w:noProof/>
           <w:sz w:val="18"/>
           <w:szCs w:val="18"/>
+          <w:lang w:val="en-SG"/>
         </w:rPr>
         <mc:AlternateContent>
           <mc:Choice Requires="wps">
             <w:drawing>
-              <wp:anchor distT="0" distB="0" distL="114300" distR="114300" simplePos="0" relativeHeight="251702272" behindDoc="0" locked="0" layoutInCell="1" allowOverlap="1" wp14:anchorId="63BAFD69" wp14:editId="179886C7">
-                <wp:simplePos x="0" y="0"/>
-                <wp:positionH relativeFrom="column">
-                  <wp:posOffset>258445</wp:posOffset>
-                </wp:positionH>
-                <wp:positionV relativeFrom="paragraph">
-                  <wp:posOffset>3946856</wp:posOffset>
-                </wp:positionV>
-                <wp:extent cx="419735" cy="432435"/>
-                <wp:effectExtent l="0" t="0" r="0" b="5715"/>
-                <wp:wrapNone/>
-                <wp:docPr id="17" name="Text Box 17"/>
-                <wp:cNvGraphicFramePr/>
-                <a:graphic xmlns:a="http://schemas.openxmlformats.org/drawingml/2006/main">
-                  <a:graphicData uri="http://schemas.microsoft.com/office/word/2010/wordprocessingShape">
-                    <wps:wsp>
-                      <wps:cNvSpPr txBox="1"/>
-                      <wps:spPr>
-                        <a:xfrm rot="10800000">
-                          <a:off x="0" y="0"/>
-                          <a:ext cx="419735" cy="432435"/>
-                        </a:xfrm>
-                        <a:prstGeom prst="rect">
-                          <a:avLst/>
-                        </a:prstGeom>
-                        <a:noFill/>
-                        <a:ln w="6350">
-                          <a:noFill/>
-                        </a:ln>
-                      </wps:spPr>
-                      <wps:txbx>
-                        <w:txbxContent>
-                          <w:p>
-                            <w:pPr>
-                              <w:rPr>
-                                <w:color w:val="FFFFFF" w:themeColor="background1"/>
-                                <w:sz w:val="22"/>
-                              </w:rPr>
-                            </w:pPr>
-                            <w:r>
-                              <w:rPr>
-                                <w:color w:val="FFFFFF" w:themeColor="background1"/>
-                                <w:sz w:val="22"/>
-                              </w:rPr>
-                              <w:t>Logic</w:t>
-                            </w:r>
-                          </w:p>
-                          <w:p>
-                            <w:pPr>
-                              <w:rPr>
-                                <w:sz w:val="15"/>
-                                <w:szCs w:val="15"/>
-                              </w:rPr>
-                            </w:pPr>
-                          </w:p>
-                        </w:txbxContent>
-                      </wps:txbx>
-                      <wps:bodyPr rot="0" spcFirstLastPara="0" vertOverflow="overflow" horzOverflow="overflow" vert="eaVert" wrap="square" lIns="91440" tIns="45720" rIns="91440" bIns="45720" numCol="1" spcCol="0" rtlCol="0" fromWordArt="0" anchor="t" anchorCtr="0" forceAA="0" compatLnSpc="1">
-                        <a:prstTxWarp prst="textNoShape">
-                          <a:avLst/>
-                        </a:prstTxWarp>
-                        <a:noAutofit/>
-                      </wps:bodyPr>
-                    </wps:wsp>
-                  </a:graphicData>
-                </a:graphic>
-                <wp14:sizeRelH relativeFrom="margin">
-                  <wp14:pctWidth>0</wp14:pctWidth>
-                </wp14:sizeRelH>
-                <wp14:sizeRelV relativeFrom="margin">
-                  <wp14:pctHeight>0</wp14:pctHeight>
-                </wp14:sizeRelV>
-              </wp:anchor>
-            </w:drawing>
-          </mc:Choice>
-          <mc:Fallback>
-            <w:pict>
-              <v:shapetype w14:anchorId="63BAFD69" id="_x0000_t202" coordsize="21600,21600" o:spt="202" path="m,l,21600r21600,l21600,xe">
-                <v:stroke joinstyle="miter"/>
-                <v:path gradientshapeok="t" o:connecttype="rect"/>
-              </v:shapetype>
-              <v:shape id="Text Box 17" o:spid="_x0000_s1026" type="#_x0000_t202" style="position:absolute;left:0;text-align:left;margin-left:20.35pt;margin-top:310.8pt;width:33.05pt;height:34.05pt;rotation:180;z-index:251702272;visibility:visible;mso-wrap-style:square;mso-width-percent:0;mso-height-percent:0;mso-wrap-distance-left:9pt;mso-wrap-distance-top:0;mso-wrap-distance-right:9pt;mso-wrap-distance-bottom:0;mso-position-horizontal:absolute;mso-position-horizontal-relative:text;mso-position-vertical:absolute;mso-position-vertical-relative:text;mso-width-percent:0;mso-height-percent:0;mso-width-relative:margin;mso-height-relative:margin;v-text-anchor:top" o:gfxdata="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" filled="f" stroked="f" strokeweight=".5pt">
-                <v:textbox style="layout-flow:vertical-ideographic">
-                  <w:txbxContent>
-                    <w:p>
-                      <w:pPr>
-                        <w:rPr>
-                          <w:color w:val="FFFFFF" w:themeColor="background1"/>
-                          <w:sz w:val="22"/>
-                        </w:rPr>
-                      </w:pPr>
-                      <w:r>
-                        <w:rPr>
-                          <w:color w:val="FFFFFF" w:themeColor="background1"/>
-                          <w:sz w:val="22"/>
-                        </w:rPr>
-                        <w:t>Logic</w:t>
-                      </w:r>
-                    </w:p>
-                    <w:p>
-                      <w:pPr>
-                        <w:rPr>
-                          <w:sz w:val="15"/>
-                          <w:szCs w:val="15"/>
-                        </w:rPr>
-                      </w:pPr>
-                    </w:p>
-                  </w:txbxContent>
-                </v:textbox>
-              </v:shape>
-            </w:pict>
-          </mc:Fallback>
-        </mc:AlternateContent>
-      </w:r>
-      <w:r>
-        <w:rPr>
-          <w:noProof/>
-          <w:sz w:val="18"/>
-          <w:szCs w:val="18"/>
-        </w:rPr>
-        <mc:AlternateContent>
-          <mc:Choice Requires="wps">
-            <w:drawing>
-              <wp:anchor distT="0" distB="0" distL="114300" distR="114300" simplePos="0" relativeHeight="251660288" behindDoc="0" locked="0" layoutInCell="1" allowOverlap="1" wp14:anchorId="51B1F7E6" wp14:editId="33800FD7">
-                <wp:simplePos x="0" y="0"/>
-                <wp:positionH relativeFrom="column">
-                  <wp:posOffset>304137</wp:posOffset>
-                </wp:positionH>
-                <wp:positionV relativeFrom="paragraph">
-                  <wp:posOffset>3880237</wp:posOffset>
-                </wp:positionV>
-                <wp:extent cx="357450" cy="554355"/>
-                <wp:effectExtent l="0" t="0" r="24130" b="17145"/>
-                <wp:wrapNone/>
-                <wp:docPr id="2" name="Rectangle 2"/>
-                <wp:cNvGraphicFramePr/>
-                <a:graphic xmlns:a="http://schemas.openxmlformats.org/drawingml/2006/main">
-                  <a:graphicData uri="http://schemas.microsoft.com/office/word/2010/wordprocessingShape">
-                    <wps:wsp>
-                      <wps:cNvSpPr/>
-                      <wps:spPr>
-                        <a:xfrm>
-                          <a:off x="0" y="0"/>
-                          <a:ext cx="357450" cy="554355"/>
-                        </a:xfrm>
-                        <a:prstGeom prst="rect">
-                          <a:avLst/>
-                        </a:prstGeom>
-                        <a:solidFill>
-                          <a:srgbClr val="00B050"/>
-                        </a:solidFill>
-                      </wps:spPr>
-                      <wps:style>
-                        <a:lnRef idx="2">
-                          <a:schemeClr val="accent1">
-                            <a:shade val="50000"/>
-                          </a:schemeClr>
-                        </a:lnRef>
-                        <a:fillRef idx="1">
-                          <a:schemeClr val="accent1"/>
-                        </a:fillRef>
-                        <a:effectRef idx="0">
-                          <a:schemeClr val="accent1"/>
-                        </a:effectRef>
-                        <a:fontRef idx="minor">
-                          <a:schemeClr val="lt1"/>
-                        </a:fontRef>
-                      </wps:style>
-                      <wps:txbx>
-                        <w:txbxContent>
-                          <w:p>
-                            <w:pPr>
-                              <w:ind w:firstLineChars="50" w:firstLine="65"/>
-                              <w:rPr>
-                                <w:sz w:val="13"/>
-                                <w:szCs w:val="13"/>
-                              </w:rPr>
-                            </w:pPr>
-                          </w:p>
-                          <w:p/>
-                        </w:txbxContent>
-                      </wps:txbx>
-                      <wps:bodyPr rot="0" spcFirstLastPara="0" vertOverflow="overflow" horzOverflow="overflow" vert="horz" wrap="square" lIns="91440" tIns="45720" rIns="91440" bIns="45720" numCol="1" spcCol="0" rtlCol="0" fromWordArt="0" anchor="ctr" anchorCtr="0" forceAA="0" compatLnSpc="1">
-                        <a:prstTxWarp prst="textNoShape">
-                          <a:avLst/>
-                        </a:prstTxWarp>
-                        <a:noAutofit/>
-                      </wps:bodyPr>
-                    </wps:wsp>
-                  </a:graphicData>
-                </a:graphic>
-                <wp14:sizeRelH relativeFrom="margin">
-                  <wp14:pctWidth>0</wp14:pctWidth>
-                </wp14:sizeRelH>
-                <wp14:sizeRelV relativeFrom="margin">
-                  <wp14:pctHeight>0</wp14:pctHeight>
-                </wp14:sizeRelV>
-              </wp:anchor>
-            </w:drawing>
-          </mc:Choice>
-          <mc:Fallback>
-            <w:pict>
-              <v:rect w14:anchorId="51B1F7E6" id="Rectangle 2" o:spid="_x0000_s1027" style="position:absolute;left:0;text-align:left;margin-left:23.95pt;margin-top:305.55pt;width:28.15pt;height:43.65pt;z-index:251660288;visibility:visible;mso-wrap-style:square;mso-width-percent:0;mso-height-percent:0;mso-wrap-distance-left:9pt;mso-wrap-distance-top:0;mso-wrap-distance-right:9pt;mso-wrap-distance-bottom:0;mso-position-horizontal:absolute;mso-position-horizontal-relative:text;mso-position-vertical:absolute;mso-position-vertical-relative:text;mso-width-percent:0;mso-height-percent:0;mso-width-relative:margin;mso-height-relative:margin;v-text-anchor:middle" o:gfxdata="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" fillcolor="#00b050" strokecolor="#1f4d78 [1604]" strokeweight="1pt">
-                <v:textbox>
-                  <w:txbxContent>
-                    <w:p>
-                      <w:pPr>
-                        <w:ind w:firstLineChars="50" w:firstLine="65"/>
-                        <w:rPr>
-                          <w:sz w:val="13"/>
-                          <w:szCs w:val="13"/>
-                        </w:rPr>
-                      </w:pPr>
-                    </w:p>
-                    <w:p/>
-                  </w:txbxContent>
-                </v:textbox>
-              </v:rect>
-            </w:pict>
-          </mc:Fallback>
-        </mc:AlternateContent>
-      </w:r>
-      <w:r>
-        <w:rPr>
-          <w:noProof/>
-          <w:sz w:val="18"/>
-          <w:szCs w:val="18"/>
-        </w:rPr>
-        <mc:AlternateContent>
-          <mc:Choice Requires="wps">
-            <w:drawing>
-              <wp:anchor distT="0" distB="0" distL="114300" distR="114300" simplePos="0" relativeHeight="251666432" behindDoc="0" locked="0" layoutInCell="1" allowOverlap="1" wp14:anchorId="75A9017A" wp14:editId="6FAA8D3F">
+              <wp:anchor distT="0" distB="0" distL="114300" distR="114300" simplePos="0" relativeHeight="251666432" behindDoc="0" locked="0" layoutInCell="1" allowOverlap="1" wp14:anchorId="45A27497" wp14:editId="045FAE49">
                 <wp:simplePos x="0" y="0"/>
                 <wp:positionH relativeFrom="column">
                   <wp:posOffset>2490470</wp:posOffset>
@@ -431,7 +204,7 @@
           </mc:Choice>
           <mc:Fallback>
             <w:pict>
-              <v:rect w14:anchorId="75A9017A" id="Rectangle 10" o:spid="_x0000_s1028" style="position:absolute;left:0;text-align:left;margin-left:196.1pt;margin-top:303.65pt;width:80.1pt;height:30.35pt;z-index:251666432;visibility:visible;mso-wrap-style:square;mso-width-percent:0;mso-height-percent:0;mso-wrap-distance-left:9pt;mso-wrap-distance-top:0;mso-wrap-distance-right:9pt;mso-wrap-distance-bottom:0;mso-position-horizontal:absolute;mso-position-horizontal-relative:text;mso-position-vertical:absolute;mso-position-vertical-relative:text;mso-width-percent:0;mso-height-percent:0;mso-width-relative:margin;mso-height-relative:margin;v-text-anchor:middle" o:gfxdata="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" fillcolor="#c5e0b3 [1305]" strokecolor="#1f4d78 [1604]" strokeweight="1pt">
+              <v:rect w14:anchorId="45A27497" id="Rectangle 10" o:spid="_x0000_s1026" style="position:absolute;left:0;text-align:left;margin-left:196.1pt;margin-top:303.65pt;width:80.1pt;height:30.35pt;z-index:251666432;visibility:visible;mso-wrap-style:square;mso-width-percent:0;mso-height-percent:0;mso-wrap-distance-left:9pt;mso-wrap-distance-top:0;mso-wrap-distance-right:9pt;mso-wrap-distance-bottom:0;mso-position-horizontal:absolute;mso-position-horizontal-relative:text;mso-position-vertical:absolute;mso-position-vertical-relative:text;mso-width-percent:0;mso-height-percent:0;mso-width-relative:margin;mso-height-relative:margin;v-text-anchor:middle" o:gfxdata="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" fillcolor="#c5e0b3 [1305]" strokecolor="#1f4d78 [1604]" strokeweight="1pt">
                 <v:textbox>
                   <w:txbxContent>
                     <w:p>
@@ -464,11 +237,12 @@
           <w:noProof/>
           <w:sz w:val="18"/>
           <w:szCs w:val="18"/>
+          <w:lang w:val="en-SG"/>
         </w:rPr>
         <mc:AlternateContent>
           <mc:Choice Requires="wps">
             <w:drawing>
-              <wp:anchor distT="0" distB="0" distL="114300" distR="114300" simplePos="0" relativeHeight="251717632" behindDoc="0" locked="0" layoutInCell="1" allowOverlap="1" wp14:anchorId="4F71611F" wp14:editId="7CD10426">
+              <wp:anchor distT="0" distB="0" distL="114300" distR="114300" simplePos="0" relativeHeight="251717632" behindDoc="0" locked="0" layoutInCell="1" allowOverlap="1" wp14:anchorId="65ADC96F" wp14:editId="571599E3">
                 <wp:simplePos x="0" y="0"/>
                 <wp:positionH relativeFrom="column">
                   <wp:posOffset>1830788</wp:posOffset>
@@ -532,7 +306,7 @@
               </wp:anchor>
             </w:drawing>
           </mc:Choice>
-          <mc:Fallback>
+          <mc:Fallback xmlns:w16se="http://schemas.microsoft.com/office/word/2015/wordml/symex" xmlns:cx5="http://schemas.microsoft.com/office/drawing/2016/5/11/chartex" xmlns:cx4="http://schemas.microsoft.com/office/drawing/2016/5/10/chartex" xmlns:cx3="http://schemas.microsoft.com/office/drawing/2016/5/9/chartex" xmlns:cx2="http://schemas.microsoft.com/office/drawing/2015/10/21/chartex" xmlns:cx1="http://schemas.microsoft.com/office/drawing/2015/9/8/chartex" xmlns:cx="http://schemas.microsoft.com/office/drawing/2014/chartex">
             <w:pict>
               <v:shapetype w14:anchorId="40106673" id="_x0000_t34" coordsize="21600,21600" o:spt="34" o:oned="t" adj="10800" path="m,l@0,0@0,21600,21600,21600e" filled="f">
                 <v:stroke joinstyle="miter"/>
@@ -560,11 +334,12 @@
           <w:noProof/>
           <w:sz w:val="18"/>
           <w:szCs w:val="18"/>
+          <w:lang w:val="en-SG"/>
         </w:rPr>
         <mc:AlternateContent>
           <mc:Choice Requires="wps">
             <w:drawing>
-              <wp:anchor distT="0" distB="0" distL="114300" distR="114300" simplePos="0" relativeHeight="251663360" behindDoc="0" locked="0" layoutInCell="1" allowOverlap="1" wp14:anchorId="38B05155" wp14:editId="5F2CEA04">
+              <wp:anchor distT="0" distB="0" distL="114300" distR="114300" simplePos="0" relativeHeight="251663360" behindDoc="0" locked="0" layoutInCell="1" allowOverlap="1" wp14:anchorId="72BD8F40" wp14:editId="6D2D78C4">
                 <wp:simplePos x="0" y="0"/>
                 <wp:positionH relativeFrom="column">
                   <wp:posOffset>2204085</wp:posOffset>
@@ -654,7 +429,7 @@
           </mc:Choice>
           <mc:Fallback>
             <w:pict>
-              <v:rect w14:anchorId="38B05155" id="Rectangle 7" o:spid="_x0000_s1029" style="position:absolute;left:0;text-align:left;margin-left:173.55pt;margin-top:361.25pt;width:39.8pt;height:30.65pt;z-index:251663360;visibility:visible;mso-wrap-style:square;mso-width-percent:0;mso-height-percent:0;mso-wrap-distance-left:9pt;mso-wrap-distance-top:0;mso-wrap-distance-right:9pt;mso-wrap-distance-bottom:0;mso-position-horizontal:absolute;mso-position-horizontal-relative:text;mso-position-vertical:absolute;mso-position-vertical-relative:text;mso-width-percent:0;mso-height-percent:0;mso-width-relative:margin;mso-height-relative:margin;v-text-anchor:middle" o:gfxdata="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" fillcolor="#c5e0b3 [1305]" strokecolor="#1f4d78 [1604]" strokeweight="1pt">
+              <v:rect w14:anchorId="72BD8F40" id="Rectangle 7" o:spid="_x0000_s1027" style="position:absolute;left:0;text-align:left;margin-left:173.55pt;margin-top:361.25pt;width:39.8pt;height:30.65pt;z-index:251663360;visibility:visible;mso-wrap-style:square;mso-width-percent:0;mso-height-percent:0;mso-wrap-distance-left:9pt;mso-wrap-distance-top:0;mso-wrap-distance-right:9pt;mso-wrap-distance-bottom:0;mso-position-horizontal:absolute;mso-position-horizontal-relative:text;mso-position-vertical:absolute;mso-position-vertical-relative:text;mso-width-percent:0;mso-height-percent:0;mso-width-relative:margin;mso-height-relative:margin;v-text-anchor:middle" o:gfxdata="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" fillcolor="#c5e0b3 [1305]" strokecolor="#1f4d78 [1604]" strokeweight="1pt">
                 <v:textbox>
                   <w:txbxContent>
                     <w:p>
@@ -688,11 +463,12 @@
           <w:noProof/>
           <w:sz w:val="18"/>
           <w:szCs w:val="18"/>
+          <w:lang w:val="en-SG"/>
         </w:rPr>
         <mc:AlternateContent>
           <mc:Choice Requires="wps">
             <w:drawing>
-              <wp:anchor distT="0" distB="0" distL="114300" distR="114300" simplePos="0" relativeHeight="251662336" behindDoc="0" locked="0" layoutInCell="1" allowOverlap="1" wp14:anchorId="3D1E8B5A" wp14:editId="57D4C367">
+              <wp:anchor distT="0" distB="0" distL="114300" distR="114300" simplePos="0" relativeHeight="251662336" behindDoc="0" locked="0" layoutInCell="1" allowOverlap="1" wp14:anchorId="047EF46A" wp14:editId="157327B4">
                 <wp:simplePos x="0" y="0"/>
                 <wp:positionH relativeFrom="column">
                   <wp:posOffset>963930</wp:posOffset>
@@ -781,7 +557,7 @@
           </mc:Choice>
           <mc:Fallback>
             <w:pict>
-              <v:rect w14:anchorId="3D1E8B5A" id="Rectangle 6" o:spid="_x0000_s1030" style="position:absolute;left:0;text-align:left;margin-left:75.9pt;margin-top:361.85pt;width:1in;height:30.05pt;z-index:251662336;visibility:visible;mso-wrap-style:square;mso-height-percent:0;mso-wrap-distance-left:9pt;mso-wrap-distance-top:0;mso-wrap-distance-right:9pt;mso-wrap-distance-bottom:0;mso-position-horizontal:absolute;mso-position-horizontal-relative:text;mso-position-vertical:absolute;mso-position-vertical-relative:text;mso-height-percent:0;mso-height-relative:margin;v-text-anchor:middle" o:gfxdata="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" fillcolor="#00b050" strokecolor="#1f4d78 [1604]" strokeweight="1pt">
+              <v:rect w14:anchorId="047EF46A" id="Rectangle 6" o:spid="_x0000_s1028" style="position:absolute;left:0;text-align:left;margin-left:75.9pt;margin-top:361.85pt;width:1in;height:30.05pt;z-index:251662336;visibility:visible;mso-wrap-style:square;mso-height-percent:0;mso-wrap-distance-left:9pt;mso-wrap-distance-top:0;mso-wrap-distance-right:9pt;mso-wrap-distance-bottom:0;mso-position-horizontal:absolute;mso-position-horizontal-relative:text;mso-position-vertical:absolute;mso-position-vertical-relative:text;mso-height-percent:0;mso-height-relative:margin;v-text-anchor:middle" o:gfxdata="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" fillcolor="#00b050" strokecolor="#1f4d78 [1604]" strokeweight="1pt">
                 <v:textbox>
                   <w:txbxContent>
                     <w:p>
@@ -820,11 +596,12 @@
           <w:noProof/>
           <w:sz w:val="18"/>
           <w:szCs w:val="18"/>
+          <w:lang w:val="en-SG"/>
         </w:rPr>
         <mc:AlternateContent>
           <mc:Choice Requires="wps">
             <w:drawing>
-              <wp:anchor distT="0" distB="0" distL="114300" distR="114300" simplePos="0" relativeHeight="251661312" behindDoc="0" locked="0" layoutInCell="1" allowOverlap="1" wp14:anchorId="52EC8A6A" wp14:editId="5786E025">
+              <wp:anchor distT="0" distB="0" distL="114300" distR="114300" simplePos="0" relativeHeight="251661312" behindDoc="0" locked="0" layoutInCell="1" allowOverlap="1" wp14:anchorId="7DC6E9C5" wp14:editId="53033269">
                 <wp:simplePos x="0" y="0"/>
                 <wp:positionH relativeFrom="column">
                   <wp:posOffset>955675</wp:posOffset>
@@ -904,7 +681,7 @@
           </mc:Choice>
           <mc:Fallback>
             <w:pict>
-              <v:rect w14:anchorId="52EC8A6A" id="Rectangle 4" o:spid="_x0000_s1031" style="position:absolute;left:0;text-align:left;margin-left:75.25pt;margin-top:267.95pt;width:1in;height:38.8pt;z-index:251661312;visibility:visible;mso-wrap-style:square;mso-height-percent:0;mso-wrap-distance-left:9pt;mso-wrap-distance-top:0;mso-wrap-distance-right:9pt;mso-wrap-distance-bottom:0;mso-position-horizontal:absolute;mso-position-horizontal-relative:text;mso-position-vertical:absolute;mso-position-vertical-relative:text;mso-height-percent:0;mso-height-relative:margin;v-text-anchor:middle" o:gfxdata="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" fillcolor="#00b050" strokecolor="#1f4d78 [1604]" strokeweight="1pt">
+              <v:rect w14:anchorId="7DC6E9C5" id="Rectangle 4" o:spid="_x0000_s1029" style="position:absolute;left:0;text-align:left;margin-left:75.25pt;margin-top:267.95pt;width:1in;height:38.8pt;z-index:251661312;visibility:visible;mso-wrap-style:square;mso-height-percent:0;mso-wrap-distance-left:9pt;mso-wrap-distance-top:0;mso-wrap-distance-right:9pt;mso-wrap-distance-bottom:0;mso-position-horizontal:absolute;mso-position-horizontal-relative:text;mso-position-vertical:absolute;mso-position-vertical-relative:text;mso-height-percent:0;mso-height-relative:margin;v-text-anchor:middle" o:gfxdata="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" fillcolor="#00b050" strokecolor="#1f4d78 [1604]" strokeweight="1pt">
                 <v:textbox>
                   <w:txbxContent>
                     <w:p>
@@ -934,11 +711,12 @@
           <w:noProof/>
           <w:sz w:val="18"/>
           <w:szCs w:val="18"/>
+          <w:lang w:val="en-SG"/>
         </w:rPr>
         <mc:AlternateContent>
           <mc:Choice Requires="wps">
             <w:drawing>
-              <wp:anchor distT="0" distB="0" distL="114300" distR="114300" simplePos="0" relativeHeight="251670528" behindDoc="0" locked="0" layoutInCell="1" allowOverlap="1" wp14:anchorId="3F4AFC3D" wp14:editId="3ABB8A86">
+              <wp:anchor distT="0" distB="0" distL="114300" distR="114300" simplePos="0" relativeHeight="251670528" behindDoc="0" locked="0" layoutInCell="1" allowOverlap="1" wp14:anchorId="3CB1CC1F" wp14:editId="0BF0A345">
                 <wp:simplePos x="0" y="0"/>
                 <wp:positionH relativeFrom="margin">
                   <wp:posOffset>4384675</wp:posOffset>
@@ -1026,7 +804,7 @@
           </mc:Choice>
           <mc:Fallback>
             <w:pict>
-              <v:rect w14:anchorId="3F4AFC3D" id="Rectangle 14" o:spid="_x0000_s1032" style="position:absolute;left:0;text-align:left;margin-left:345.25pt;margin-top:392.4pt;width:71pt;height:21.6pt;z-index:251670528;visibility:visible;mso-wrap-style:square;mso-width-percent:0;mso-height-percent:0;mso-wrap-distance-left:9pt;mso-wrap-distance-top:0;mso-wrap-distance-right:9pt;mso-wrap-distance-bottom:0;mso-position-horizontal:absolute;mso-position-horizontal-relative:margin;mso-position-vertical:absolute;mso-position-vertical-relative:text;mso-width-percent:0;mso-height-percent:0;mso-width-relative:margin;mso-height-relative:margin;v-text-anchor:middle" o:gfxdata="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" fillcolor="#c5e0b3 [1305]" strokecolor="#1f4d78 [1604]" strokeweight="1pt">
+              <v:rect w14:anchorId="3CB1CC1F" id="Rectangle 14" o:spid="_x0000_s1030" style="position:absolute;left:0;text-align:left;margin-left:345.25pt;margin-top:392.4pt;width:71pt;height:21.6pt;z-index:251670528;visibility:visible;mso-wrap-style:square;mso-width-percent:0;mso-height-percent:0;mso-wrap-distance-left:9pt;mso-wrap-distance-top:0;mso-wrap-distance-right:9pt;mso-wrap-distance-bottom:0;mso-position-horizontal:absolute;mso-position-horizontal-relative:margin;mso-position-vertical:absolute;mso-position-vertical-relative:text;mso-width-percent:0;mso-height-percent:0;mso-width-relative:margin;mso-height-relative:margin;v-text-anchor:middle" o:gfxdata="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" fillcolor="#c5e0b3 [1305]" strokecolor="#1f4d78 [1604]" strokeweight="1pt">
                 <v:textbox>
                   <w:txbxContent>
                     <w:p>
@@ -1058,11 +836,12 @@
           <w:noProof/>
           <w:sz w:val="18"/>
           <w:szCs w:val="18"/>
+          <w:lang w:val="en-SG"/>
         </w:rPr>
         <mc:AlternateContent>
           <mc:Choice Requires="wps">
             <w:drawing>
-              <wp:anchor distT="0" distB="0" distL="114300" distR="114300" simplePos="0" relativeHeight="251669504" behindDoc="0" locked="0" layoutInCell="1" allowOverlap="1" wp14:anchorId="6DEBF2D7" wp14:editId="0FD025E8">
+              <wp:anchor distT="0" distB="0" distL="114300" distR="114300" simplePos="0" relativeHeight="251669504" behindDoc="0" locked="0" layoutInCell="1" allowOverlap="1" wp14:anchorId="29B45806" wp14:editId="06A19C60">
                 <wp:simplePos x="0" y="0"/>
                 <wp:positionH relativeFrom="margin">
                   <wp:posOffset>4384675</wp:posOffset>
@@ -1159,7 +938,7 @@
           </mc:Choice>
           <mc:Fallback>
             <w:pict>
-              <v:rect w14:anchorId="6DEBF2D7" id="Rectangle 13" o:spid="_x0000_s1033" style="position:absolute;left:0;text-align:left;margin-left:345.25pt;margin-top:363.25pt;width:70.85pt;height:22.5pt;z-index:251669504;visibility:visible;mso-wrap-style:square;mso-width-percent:0;mso-height-percent:0;mso-wrap-distance-left:9pt;mso-wrap-distance-top:0;mso-wrap-distance-right:9pt;mso-wrap-distance-bottom:0;mso-position-horizontal:absolute;mso-position-horizontal-relative:margin;mso-position-vertical:absolute;mso-position-vertical-relative:text;mso-width-percent:0;mso-height-percent:0;mso-width-relative:margin;mso-height-relative:margin;v-text-anchor:middle" o:gfxdata="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" fillcolor="#c5e0b3 [1305]" strokecolor="#1f4d78 [1604]" strokeweight="1pt">
+              <v:rect w14:anchorId="29B45806" id="Rectangle 13" o:spid="_x0000_s1031" style="position:absolute;left:0;text-align:left;margin-left:345.25pt;margin-top:363.25pt;width:70.85pt;height:22.5pt;z-index:251669504;visibility:visible;mso-wrap-style:square;mso-width-percent:0;mso-height-percent:0;mso-wrap-distance-left:9pt;mso-wrap-distance-top:0;mso-wrap-distance-right:9pt;mso-wrap-distance-bottom:0;mso-position-horizontal:absolute;mso-position-horizontal-relative:margin;mso-position-vertical:absolute;mso-position-vertical-relative:text;mso-width-percent:0;mso-height-percent:0;mso-width-relative:margin;mso-height-relative:margin;v-text-anchor:middle" o:gfxdata="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" fillcolor="#c5e0b3 [1305]" strokecolor="#1f4d78 [1604]" strokeweight="1pt">
                 <v:textbox>
                   <w:txbxContent>
                     <w:p>
@@ -1200,11 +979,12 @@
           <w:noProof/>
           <w:sz w:val="18"/>
           <w:szCs w:val="18"/>
+          <w:lang w:val="en-SG"/>
         </w:rPr>
         <mc:AlternateContent>
           <mc:Choice Requires="wps">
             <w:drawing>
-              <wp:anchor distT="0" distB="0" distL="114300" distR="114300" simplePos="0" relativeHeight="251667456" behindDoc="0" locked="0" layoutInCell="1" allowOverlap="1" wp14:anchorId="6A820CA8" wp14:editId="1A2C8A5C">
+              <wp:anchor distT="0" distB="0" distL="114300" distR="114300" simplePos="0" relativeHeight="251667456" behindDoc="0" locked="0" layoutInCell="1" allowOverlap="1" wp14:anchorId="00F8B937" wp14:editId="60E61825">
                 <wp:simplePos x="0" y="0"/>
                 <wp:positionH relativeFrom="margin">
                   <wp:posOffset>4370705</wp:posOffset>
@@ -1293,7 +1073,7 @@
           </mc:Choice>
           <mc:Fallback>
             <w:pict>
-              <v:rect w14:anchorId="6A820CA8" id="Rectangle 11" o:spid="_x0000_s1034" style="position:absolute;left:0;text-align:left;margin-left:344.15pt;margin-top:309.95pt;width:70.3pt;height:21.6pt;z-index:251667456;visibility:visible;mso-wrap-style:square;mso-width-percent:0;mso-height-percent:0;mso-wrap-distance-left:9pt;mso-wrap-distance-top:0;mso-wrap-distance-right:9pt;mso-wrap-distance-bottom:0;mso-position-horizontal:absolute;mso-position-horizontal-relative:margin;mso-position-vertical:absolute;mso-position-vertical-relative:text;mso-width-percent:0;mso-height-percent:0;mso-width-relative:margin;mso-height-relative:margin;v-text-anchor:middle" o:gfxdata="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" fillcolor="#c5e0b3 [1305]" strokecolor="#1f4d78 [1604]" strokeweight="1pt">
+              <v:rect w14:anchorId="00F8B937" id="Rectangle 11" o:spid="_x0000_s1032" style="position:absolute;left:0;text-align:left;margin-left:344.15pt;margin-top:309.95pt;width:70.3pt;height:21.6pt;z-index:251667456;visibility:visible;mso-wrap-style:square;mso-width-percent:0;mso-height-percent:0;mso-wrap-distance-left:9pt;mso-wrap-distance-top:0;mso-wrap-distance-right:9pt;mso-wrap-distance-bottom:0;mso-position-horizontal:absolute;mso-position-horizontal-relative:margin;mso-position-vertical:absolute;mso-position-vertical-relative:text;mso-width-percent:0;mso-height-percent:0;mso-width-relative:margin;mso-height-relative:margin;v-text-anchor:middle" o:gfxdata="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" fillcolor="#c5e0b3 [1305]" strokecolor="#1f4d78 [1604]" strokeweight="1pt">
                 <v:textbox>
                   <w:txbxContent>
                     <w:p>
@@ -1326,11 +1106,12 @@
           <w:noProof/>
           <w:sz w:val="18"/>
           <w:szCs w:val="18"/>
+          <w:lang w:val="en-SG"/>
         </w:rPr>
         <mc:AlternateContent>
           <mc:Choice Requires="wps">
             <w:drawing>
-              <wp:anchor distT="0" distB="0" distL="114300" distR="114300" simplePos="0" relativeHeight="251665408" behindDoc="0" locked="0" layoutInCell="1" allowOverlap="1" wp14:anchorId="7CF98CDD" wp14:editId="0C9DF88B">
+              <wp:anchor distT="0" distB="0" distL="114300" distR="114300" simplePos="0" relativeHeight="251665408" behindDoc="0" locked="0" layoutInCell="1" allowOverlap="1" wp14:anchorId="763920E0" wp14:editId="08AF2A17">
                 <wp:simplePos x="0" y="0"/>
                 <wp:positionH relativeFrom="margin">
                   <wp:posOffset>4370705</wp:posOffset>
@@ -1419,7 +1200,7 @@
           </mc:Choice>
           <mc:Fallback>
             <w:pict>
-              <v:rect w14:anchorId="7CF98CDD" id="Rectangle 9" o:spid="_x0000_s1035" style="position:absolute;left:0;text-align:left;margin-left:344.15pt;margin-top:258.3pt;width:69.2pt;height:21.6pt;z-index:251665408;visibility:visible;mso-wrap-style:square;mso-width-percent:0;mso-height-percent:0;mso-wrap-distance-left:9pt;mso-wrap-distance-top:0;mso-wrap-distance-right:9pt;mso-wrap-distance-bottom:0;mso-position-horizontal:absolute;mso-position-horizontal-relative:margin;mso-position-vertical:absolute;mso-position-vertical-relative:text;mso-width-percent:0;mso-height-percent:0;mso-width-relative:margin;mso-height-relative:margin;v-text-anchor:middle" o:gfxdata="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" fillcolor="#c5e0b3 [1305]" strokecolor="#1f4d78 [1604]" strokeweight="1pt">
+              <v:rect w14:anchorId="763920E0" id="Rectangle 9" o:spid="_x0000_s1033" style="position:absolute;left:0;text-align:left;margin-left:344.15pt;margin-top:258.3pt;width:69.2pt;height:21.6pt;z-index:251665408;visibility:visible;mso-wrap-style:square;mso-width-percent:0;mso-height-percent:0;mso-wrap-distance-left:9pt;mso-wrap-distance-top:0;mso-wrap-distance-right:9pt;mso-wrap-distance-bottom:0;mso-position-horizontal:absolute;mso-position-horizontal-relative:margin;mso-position-vertical:absolute;mso-position-vertical-relative:text;mso-width-percent:0;mso-height-percent:0;mso-width-relative:margin;mso-height-relative:margin;v-text-anchor:middle" o:gfxdata="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" fillcolor="#c5e0b3 [1305]" strokecolor="#1f4d78 [1604]" strokeweight="1pt">
                 <v:textbox>
                   <w:txbxContent>
                     <w:p>
@@ -1452,11 +1233,12 @@
           <w:noProof/>
           <w:sz w:val="18"/>
           <w:szCs w:val="18"/>
+          <w:lang w:val="en-SG"/>
         </w:rPr>
         <mc:AlternateContent>
           <mc:Choice Requires="wps">
             <w:drawing>
-              <wp:anchor distT="0" distB="0" distL="114300" distR="114300" simplePos="0" relativeHeight="251668480" behindDoc="0" locked="0" layoutInCell="1" allowOverlap="1" wp14:anchorId="2A44C616" wp14:editId="2B700A3E">
+              <wp:anchor distT="0" distB="0" distL="114300" distR="114300" simplePos="0" relativeHeight="251668480" behindDoc="0" locked="0" layoutInCell="1" allowOverlap="1" wp14:anchorId="42EE5972" wp14:editId="4CEA40E1">
                 <wp:simplePos x="0" y="0"/>
                 <wp:positionH relativeFrom="margin">
                   <wp:align>right</wp:align>
@@ -1553,7 +1335,7 @@
           </mc:Choice>
           <mc:Fallback>
             <w:pict>
-              <v:rect w14:anchorId="2A44C616" id="Rectangle 12" o:spid="_x0000_s1036" style="position:absolute;left:0;text-align:left;margin-left:17.5pt;margin-top:284.15pt;width:68.7pt;height:21.6pt;z-index:251668480;visibility:visible;mso-wrap-style:square;mso-width-percent:0;mso-height-percent:0;mso-wrap-distance-left:9pt;mso-wrap-distance-top:0;mso-wrap-distance-right:9pt;mso-wrap-distance-bottom:0;mso-position-horizontal:right;mso-position-horizontal-relative:margin;mso-position-vertical:absolute;mso-position-vertical-relative:text;mso-width-percent:0;mso-height-percent:0;mso-width-relative:margin;mso-height-relative:margin;v-text-anchor:middle" o:gfxdata="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" fillcolor="#c5e0b3 [1305]" strokecolor="#1f4d78 [1604]" strokeweight="1pt">
+              <v:rect w14:anchorId="42EE5972" id="Rectangle 12" o:spid="_x0000_s1034" style="position:absolute;left:0;text-align:left;margin-left:17.5pt;margin-top:284.15pt;width:68.7pt;height:21.6pt;z-index:251668480;visibility:visible;mso-wrap-style:square;mso-width-percent:0;mso-height-percent:0;mso-wrap-distance-left:9pt;mso-wrap-distance-top:0;mso-wrap-distance-right:9pt;mso-wrap-distance-bottom:0;mso-position-horizontal:right;mso-position-horizontal-relative:margin;mso-position-vertical:absolute;mso-position-vertical-relative:text;mso-width-percent:0;mso-height-percent:0;mso-width-relative:margin;mso-height-relative:margin;v-text-anchor:middle" o:gfxdata="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" fillcolor="#c5e0b3 [1305]" strokecolor="#1f4d78 [1604]" strokeweight="1pt">
                 <v:textbox>
                   <w:txbxContent>
                     <w:p>
@@ -1594,11 +1376,12 @@
           <w:noProof/>
           <w:sz w:val="18"/>
           <w:szCs w:val="18"/>
+          <w:lang w:val="en-SG"/>
         </w:rPr>
         <mc:AlternateContent>
           <mc:Choice Requires="wps">
             <w:drawing>
-              <wp:anchor distT="0" distB="0" distL="114300" distR="114300" simplePos="0" relativeHeight="251682816" behindDoc="0" locked="0" layoutInCell="1" allowOverlap="1" wp14:anchorId="39C4BDFE" wp14:editId="4BB9998E">
+              <wp:anchor distT="0" distB="0" distL="114300" distR="114300" simplePos="0" relativeHeight="251682816" behindDoc="0" locked="0" layoutInCell="1" allowOverlap="1" wp14:anchorId="51C7E91B" wp14:editId="7D4683D3">
                 <wp:simplePos x="0" y="0"/>
                 <wp:positionH relativeFrom="margin">
                   <wp:posOffset>4377690</wp:posOffset>
@@ -1687,7 +1470,7 @@
           </mc:Choice>
           <mc:Fallback>
             <w:pict>
-              <v:rect w14:anchorId="39C4BDFE" id="Rectangle 31" o:spid="_x0000_s1037" style="position:absolute;left:0;text-align:left;margin-left:344.7pt;margin-top:336.9pt;width:71.45pt;height:21.6pt;z-index:251682816;visibility:visible;mso-wrap-style:square;mso-width-percent:0;mso-height-percent:0;mso-wrap-distance-left:9pt;mso-wrap-distance-top:0;mso-wrap-distance-right:9pt;mso-wrap-distance-bottom:0;mso-position-horizontal:absolute;mso-position-horizontal-relative:margin;mso-position-vertical:absolute;mso-position-vertical-relative:text;mso-width-percent:0;mso-height-percent:0;mso-width-relative:margin;mso-height-relative:margin;v-text-anchor:middle" o:gfxdata="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" fillcolor="#c5e0b3 [1305]" strokecolor="#1f4d78 [1604]" strokeweight="1pt">
+              <v:rect w14:anchorId="51C7E91B" id="Rectangle 31" o:spid="_x0000_s1035" style="position:absolute;left:0;text-align:left;margin-left:344.7pt;margin-top:336.9pt;width:71.45pt;height:21.6pt;z-index:251682816;visibility:visible;mso-wrap-style:square;mso-width-percent:0;mso-height-percent:0;mso-wrap-distance-left:9pt;mso-wrap-distance-top:0;mso-wrap-distance-right:9pt;mso-wrap-distance-bottom:0;mso-position-horizontal:absolute;mso-position-horizontal-relative:margin;mso-position-vertical:absolute;mso-position-vertical-relative:text;mso-width-percent:0;mso-height-percent:0;mso-width-relative:margin;mso-height-relative:margin;v-text-anchor:middle" o:gfxdata="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" fillcolor="#c5e0b3 [1305]" strokecolor="#1f4d78 [1604]" strokeweight="1pt">
                 <v:textbox>
                   <w:txbxContent>
                     <w:p>
@@ -1720,11 +1503,12 @@
           <w:noProof/>
           <w:sz w:val="18"/>
           <w:szCs w:val="18"/>
+          <w:lang w:val="en-SG"/>
         </w:rPr>
         <mc:AlternateContent>
           <mc:Choice Requires="wps">
             <w:drawing>
-              <wp:anchor distT="0" distB="0" distL="114300" distR="114300" simplePos="0" relativeHeight="251729920" behindDoc="0" locked="0" layoutInCell="1" allowOverlap="1" wp14:anchorId="20799BAB" wp14:editId="16FD7A38">
+              <wp:anchor distT="0" distB="0" distL="114300" distR="114300" simplePos="0" relativeHeight="251729920" behindDoc="0" locked="0" layoutInCell="1" allowOverlap="1" wp14:anchorId="153C3FC0" wp14:editId="4366533C">
                 <wp:simplePos x="0" y="0"/>
                 <wp:positionH relativeFrom="column">
                   <wp:posOffset>3505782</wp:posOffset>
@@ -1787,7 +1571,7 @@
               </wp:anchor>
             </w:drawing>
           </mc:Choice>
-          <mc:Fallback>
+          <mc:Fallback xmlns:w16se="http://schemas.microsoft.com/office/word/2015/wordml/symex" xmlns:cx5="http://schemas.microsoft.com/office/drawing/2016/5/11/chartex" xmlns:cx4="http://schemas.microsoft.com/office/drawing/2016/5/10/chartex" xmlns:cx3="http://schemas.microsoft.com/office/drawing/2016/5/9/chartex" xmlns:cx2="http://schemas.microsoft.com/office/drawing/2015/10/21/chartex" xmlns:cx1="http://schemas.microsoft.com/office/drawing/2015/9/8/chartex" xmlns:cx="http://schemas.microsoft.com/office/drawing/2014/chartex">
             <w:pict>
               <v:shapetype w14:anchorId="579DDEE7" id="_x0000_t34" coordsize="21600,21600" o:spt="34" o:oned="t" adj="10800" path="m,l@0,0@0,21600,21600,21600e" filled="f">
                 <v:stroke joinstyle="miter"/>
@@ -1814,11 +1598,12 @@
           <w:noProof/>
           <w:sz w:val="18"/>
           <w:szCs w:val="18"/>
+          <w:lang w:val="en-SG"/>
         </w:rPr>
         <mc:AlternateContent>
           <mc:Choice Requires="wps">
             <w:drawing>
-              <wp:anchor distT="0" distB="0" distL="114300" distR="114300" simplePos="0" relativeHeight="251744256" behindDoc="0" locked="0" layoutInCell="1" allowOverlap="1" wp14:anchorId="068B0A10" wp14:editId="1F0DC76E">
+              <wp:anchor distT="0" distB="0" distL="114300" distR="114300" simplePos="0" relativeHeight="251744256" behindDoc="0" locked="0" layoutInCell="1" allowOverlap="1" wp14:anchorId="4793FE43" wp14:editId="138E2589">
                 <wp:simplePos x="0" y="0"/>
                 <wp:positionH relativeFrom="column">
                   <wp:posOffset>3519742</wp:posOffset>
@@ -1881,7 +1666,7 @@
               </wp:anchor>
             </w:drawing>
           </mc:Choice>
-          <mc:Fallback>
+          <mc:Fallback xmlns:w16se="http://schemas.microsoft.com/office/word/2015/wordml/symex" xmlns:cx5="http://schemas.microsoft.com/office/drawing/2016/5/11/chartex" xmlns:cx4="http://schemas.microsoft.com/office/drawing/2016/5/10/chartex" xmlns:cx3="http://schemas.microsoft.com/office/drawing/2016/5/9/chartex" xmlns:cx2="http://schemas.microsoft.com/office/drawing/2015/10/21/chartex" xmlns:cx1="http://schemas.microsoft.com/office/drawing/2015/9/8/chartex" xmlns:cx="http://schemas.microsoft.com/office/drawing/2014/chartex">
             <w:pict>
               <v:shape w14:anchorId="40692112" id="Elbow Connector 63" o:spid="_x0000_s1026" type="#_x0000_t34" style="position:absolute;left:0;text-align:left;margin-left:277.15pt;margin-top:294.05pt;width:68.15pt;height:28.05pt;flip:y;z-index:251744256;visibility:visible;mso-wrap-style:square;mso-width-percent:0;mso-height-percent:0;mso-wrap-distance-left:9pt;mso-wrap-distance-top:0;mso-wrap-distance-right:9pt;mso-wrap-distance-bottom:0;mso-position-horizontal:absolute;mso-position-horizontal-relative:text;mso-position-vertical:absolute;mso-position-vertical-relative:text;mso-width-percent:0;mso-height-percent:0;mso-width-relative:margin;mso-height-relative:margin" o:gfxdata="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" adj="10259" filled="t" fillcolor="#f3a875 [2165]" strokecolor="#00b050" strokeweight="1.5pt">
                 <v:fill color2="#f09558 [2613]" rotate="t" colors="0 #f7bda4;.5 #f5b195;1 #f8a581" focus="100%" type="gradient">
@@ -1897,11 +1682,12 @@
           <w:noProof/>
           <w:sz w:val="18"/>
           <w:szCs w:val="18"/>
+          <w:lang w:val="en-SG"/>
         </w:rPr>
         <mc:AlternateContent>
           <mc:Choice Requires="wps">
             <w:drawing>
-              <wp:anchor distT="0" distB="0" distL="114300" distR="114300" simplePos="0" relativeHeight="251742208" behindDoc="0" locked="0" layoutInCell="1" allowOverlap="1" wp14:anchorId="068B0A10" wp14:editId="1F0DC76E">
+              <wp:anchor distT="0" distB="0" distL="114300" distR="114300" simplePos="0" relativeHeight="251742208" behindDoc="0" locked="0" layoutInCell="1" allowOverlap="1" wp14:anchorId="4F42C066" wp14:editId="4EDBFBC5">
                 <wp:simplePos x="0" y="0"/>
                 <wp:positionH relativeFrom="column">
                   <wp:posOffset>3519742</wp:posOffset>
@@ -1964,7 +1750,7 @@
               </wp:anchor>
             </w:drawing>
           </mc:Choice>
-          <mc:Fallback>
+          <mc:Fallback xmlns:w16se="http://schemas.microsoft.com/office/word/2015/wordml/symex" xmlns:cx5="http://schemas.microsoft.com/office/drawing/2016/5/11/chartex" xmlns:cx4="http://schemas.microsoft.com/office/drawing/2016/5/10/chartex" xmlns:cx3="http://schemas.microsoft.com/office/drawing/2016/5/9/chartex" xmlns:cx2="http://schemas.microsoft.com/office/drawing/2015/10/21/chartex" xmlns:cx1="http://schemas.microsoft.com/office/drawing/2015/9/8/chartex" xmlns:cx="http://schemas.microsoft.com/office/drawing/2014/chartex">
             <w:pict>
               <v:shape w14:anchorId="63655F0E" id="Elbow Connector 63" o:spid="_x0000_s1026" type="#_x0000_t34" style="position:absolute;left:0;text-align:left;margin-left:277.15pt;margin-top:322.65pt;width:67.6pt;height:25.85pt;z-index:251742208;visibility:visible;mso-wrap-style:square;mso-width-percent:0;mso-height-percent:0;mso-wrap-distance-left:9pt;mso-wrap-distance-top:0;mso-wrap-distance-right:9pt;mso-wrap-distance-bottom:0;mso-position-horizontal:absolute;mso-position-horizontal-relative:text;mso-position-vertical:absolute;mso-position-vertical-relative:text;mso-width-percent:0;mso-height-percent:0;mso-width-relative:margin;mso-height-relative:margin" o:gfxdata="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" adj="10259" filled="t" fillcolor="#f3a875 [2165]" strokecolor="#00b050" strokeweight="1.5pt">
                 <v:fill color2="#f09558 [2613]" rotate="t" colors="0 #f7bda4;.5 #f5b195;1 #f8a581" focus="100%" type="gradient">
@@ -1980,11 +1766,12 @@
           <w:noProof/>
           <w:sz w:val="18"/>
           <w:szCs w:val="18"/>
+          <w:lang w:val="en-SG"/>
         </w:rPr>
         <mc:AlternateContent>
           <mc:Choice Requires="wps">
             <w:drawing>
-              <wp:anchor distT="0" distB="0" distL="114300" distR="114300" simplePos="0" relativeHeight="251740160" behindDoc="0" locked="0" layoutInCell="1" allowOverlap="1" wp14:anchorId="725B458A" wp14:editId="3287BC57">
+              <wp:anchor distT="0" distB="0" distL="114300" distR="114300" simplePos="0" relativeHeight="251740160" behindDoc="0" locked="0" layoutInCell="1" allowOverlap="1" wp14:anchorId="685691ED" wp14:editId="5C291760">
                 <wp:simplePos x="0" y="0"/>
                 <wp:positionH relativeFrom="column">
                   <wp:posOffset>3512762</wp:posOffset>
@@ -2047,7 +1834,7 @@
               </wp:anchor>
             </w:drawing>
           </mc:Choice>
-          <mc:Fallback>
+          <mc:Fallback xmlns:w16se="http://schemas.microsoft.com/office/word/2015/wordml/symex" xmlns:cx5="http://schemas.microsoft.com/office/drawing/2016/5/11/chartex" xmlns:cx4="http://schemas.microsoft.com/office/drawing/2016/5/10/chartex" xmlns:cx3="http://schemas.microsoft.com/office/drawing/2016/5/9/chartex" xmlns:cx2="http://schemas.microsoft.com/office/drawing/2015/10/21/chartex" xmlns:cx1="http://schemas.microsoft.com/office/drawing/2015/9/8/chartex" xmlns:cx="http://schemas.microsoft.com/office/drawing/2014/chartex">
             <w:pict>
               <v:shape w14:anchorId="423EAA00" id="Elbow Connector 63" o:spid="_x0000_s1026" type="#_x0000_t34" style="position:absolute;left:0;text-align:left;margin-left:276.6pt;margin-top:323.2pt;width:68.15pt;height:81.35pt;z-index:251740160;visibility:visible;mso-wrap-style:square;mso-width-percent:0;mso-height-percent:0;mso-wrap-distance-left:9pt;mso-wrap-distance-top:0;mso-wrap-distance-right:9pt;mso-wrap-distance-bottom:0;mso-position-horizontal:absolute;mso-position-horizontal-relative:text;mso-position-vertical:absolute;mso-position-vertical-relative:text;mso-width-percent:0;mso-height-percent:0;mso-width-relative:margin;mso-height-relative:margin" o:gfxdata="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" adj="10259" filled="t" fillcolor="#f3a875 [2165]" strokecolor="#00b050" strokeweight="1.5pt">
                 <v:fill color2="#f09558 [2613]" rotate="t" colors="0 #f7bda4;.5 #f5b195;1 #f8a581" focus="100%" type="gradient">
@@ -2063,11 +1850,12 @@
           <w:noProof/>
           <w:sz w:val="18"/>
           <w:szCs w:val="18"/>
+          <w:lang w:val="en-SG"/>
         </w:rPr>
         <mc:AlternateContent>
           <mc:Choice Requires="wps">
             <w:drawing>
-              <wp:anchor distT="0" distB="0" distL="114300" distR="114300" simplePos="0" relativeHeight="251725824" behindDoc="0" locked="0" layoutInCell="1" allowOverlap="1" wp14:anchorId="22E5D9C7" wp14:editId="47DBEB2E">
+              <wp:anchor distT="0" distB="0" distL="114300" distR="114300" simplePos="0" relativeHeight="251725824" behindDoc="0" locked="0" layoutInCell="1" allowOverlap="1" wp14:anchorId="2F729565" wp14:editId="59D9FD29">
                 <wp:simplePos x="0" y="0"/>
                 <wp:positionH relativeFrom="column">
                   <wp:posOffset>1334954</wp:posOffset>
@@ -2128,7 +1916,7 @@
               </wp:anchor>
             </w:drawing>
           </mc:Choice>
-          <mc:Fallback>
+          <mc:Fallback xmlns:w16se="http://schemas.microsoft.com/office/word/2015/wordml/symex" xmlns:cx5="http://schemas.microsoft.com/office/drawing/2016/5/11/chartex" xmlns:cx4="http://schemas.microsoft.com/office/drawing/2016/5/10/chartex" xmlns:cx3="http://schemas.microsoft.com/office/drawing/2016/5/9/chartex" xmlns:cx2="http://schemas.microsoft.com/office/drawing/2015/10/21/chartex" xmlns:cx1="http://schemas.microsoft.com/office/drawing/2015/9/8/chartex" xmlns:cx="http://schemas.microsoft.com/office/drawing/2014/chartex">
             <w:pict>
               <v:shapetype w14:anchorId="543F0632" id="_x0000_t32" coordsize="21600,21600" o:spt="32" o:oned="t" path="m,l21600,21600e" filled="f">
                 <v:path arrowok="t" fillok="f" o:connecttype="none"/>
@@ -2149,11 +1937,12 @@
           <w:noProof/>
           <w:sz w:val="18"/>
           <w:szCs w:val="18"/>
+          <w:lang w:val="en-SG"/>
         </w:rPr>
         <mc:AlternateContent>
           <mc:Choice Requires="wps">
             <w:drawing>
-              <wp:anchor distT="0" distB="0" distL="114300" distR="114300" simplePos="0" relativeHeight="251659263" behindDoc="0" locked="0" layoutInCell="1" allowOverlap="1" wp14:anchorId="795AE6F0" wp14:editId="2F5A8936">
+              <wp:anchor distT="0" distB="0" distL="114300" distR="114300" simplePos="0" relativeHeight="251659263" behindDoc="0" locked="0" layoutInCell="1" allowOverlap="1" wp14:anchorId="1AD1F3F3" wp14:editId="038873E5">
                 <wp:simplePos x="0" y="0"/>
                 <wp:positionH relativeFrom="margin">
                   <wp:align>left</wp:align>
@@ -2210,7 +1999,6 @@
                           <w:p>
                             <w:pPr>
                               <w:rPr>
-                                <w:rFonts w:hint="eastAsia"/>
                                 <w:kern w:val="0"/>
                                 <w:sz w:val="24"/>
                                 <w:szCs w:val="24"/>
@@ -2233,14 +2021,13 @@
           </mc:Choice>
           <mc:Fallback>
             <w:pict>
-              <v:roundrect w14:anchorId="795AE6F0" id="Rectangle 65" o:spid="_x0000_s1038" style="position:absolute;left:0;text-align:left;margin-left:0;margin-top:239.05pt;width:495.15pt;height:179.5pt;z-index:251659263;visibility:visible;mso-wrap-style:square;mso-height-percent:0;mso-wrap-distance-left:9pt;mso-wrap-distance-top:0;mso-wrap-distance-right:9pt;mso-wrap-distance-bottom:0;mso-position-horizontal:left;mso-position-horizontal-relative:margin;mso-position-vertical:absolute;mso-position-vertical-relative:text;mso-height-percent:0;mso-height-relative:margin;v-text-anchor:top" arcsize="2285f" o:gfxdata="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" fillcolor="#deeaf6 [660]" stroked="f" strokeweight="1.5pt">
+              <v:roundrect w14:anchorId="1AD1F3F3" id="Rectangle 65" o:spid="_x0000_s1036" style="position:absolute;left:0;text-align:left;margin-left:0;margin-top:239.05pt;width:495.15pt;height:179.5pt;z-index:251659263;visibility:visible;mso-wrap-style:square;mso-height-percent:0;mso-wrap-distance-left:9pt;mso-wrap-distance-top:0;mso-wrap-distance-right:9pt;mso-wrap-distance-bottom:0;mso-position-horizontal:left;mso-position-horizontal-relative:margin;mso-position-vertical:absolute;mso-position-vertical-relative:text;mso-height-percent:0;mso-height-relative:margin;v-text-anchor:top" arcsize="2285f" o:gfxdata="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" fillcolor="#deeaf6 [660]" stroked="f" strokeweight="1.5pt">
                 <v:stroke joinstyle="miter"/>
                 <v:textbox>
                   <w:txbxContent>
                     <w:p>
                       <w:pPr>
                         <w:rPr>
-                          <w:rFonts w:hint="eastAsia"/>
                           <w:kern w:val="0"/>
                           <w:sz w:val="24"/>
                           <w:szCs w:val="24"/>
@@ -2260,11 +2047,12 @@
           <w:noProof/>
           <w:sz w:val="18"/>
           <w:szCs w:val="18"/>
+          <w:lang w:val="en-SG"/>
         </w:rPr>
         <mc:AlternateContent>
           <mc:Choice Requires="wps">
             <w:drawing>
-              <wp:anchor distT="0" distB="0" distL="114300" distR="114300" simplePos="0" relativeHeight="251736064" behindDoc="0" locked="0" layoutInCell="1" allowOverlap="1" wp14:anchorId="32835499" wp14:editId="73513F21">
+              <wp:anchor distT="0" distB="0" distL="114300" distR="114300" simplePos="0" relativeHeight="251736064" behindDoc="0" locked="0" layoutInCell="1" allowOverlap="1" wp14:anchorId="24D2B7AA" wp14:editId="42DCB353">
                 <wp:simplePos x="0" y="0"/>
                 <wp:positionH relativeFrom="margin">
                   <wp:posOffset>2475007</wp:posOffset>
@@ -2328,7 +2116,7 @@
               </wp:anchor>
             </w:drawing>
           </mc:Choice>
-          <mc:Fallback>
+          <mc:Fallback xmlns:w16se="http://schemas.microsoft.com/office/word/2015/wordml/symex" xmlns:cx5="http://schemas.microsoft.com/office/drawing/2016/5/11/chartex" xmlns:cx4="http://schemas.microsoft.com/office/drawing/2016/5/10/chartex" xmlns:cx3="http://schemas.microsoft.com/office/drawing/2016/5/9/chartex" xmlns:cx2="http://schemas.microsoft.com/office/drawing/2015/10/21/chartex" xmlns:cx1="http://schemas.microsoft.com/office/drawing/2015/9/8/chartex" xmlns:cx="http://schemas.microsoft.com/office/drawing/2014/chartex">
             <w:pict>
               <v:shape w14:anchorId="65244973" id="Elbow Connector 63" o:spid="_x0000_s1026" type="#_x0000_t34" style="position:absolute;left:0;text-align:left;margin-left:194.9pt;margin-top:380.35pt;width:96.85pt;height:3.6pt;rotation:-90;flip:x y;z-index:251736064;visibility:visible;mso-wrap-style:square;mso-width-percent:0;mso-height-percent:0;mso-wrap-distance-left:9pt;mso-wrap-distance-top:0;mso-wrap-distance-right:9pt;mso-wrap-distance-bottom:0;mso-position-horizontal:absolute;mso-position-horizontal-relative:margin;mso-position-vertical:absolute;mso-position-vertical-relative:text;mso-width-percent:0;mso-height-percent:0;mso-width-relative:margin;mso-height-relative:margin" o:gfxdata="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" adj="-91" filled="t" fillcolor="#f3a875 [2165]" strokecolor="#00b050" strokeweight="1.5pt">
                 <v:fill color2="#f09558 [2613]" rotate="t" colors="0 #f7bda4;.5 #f5b195;1 #f8a581" focus="100%" type="gradient">
@@ -2346,11 +2134,12 @@
           <w:noProof/>
           <w:sz w:val="18"/>
           <w:szCs w:val="18"/>
+          <w:lang w:val="en-SG"/>
         </w:rPr>
         <mc:AlternateContent>
           <mc:Choice Requires="wps">
             <w:drawing>
-              <wp:anchor distT="0" distB="0" distL="114300" distR="114300" simplePos="0" relativeHeight="251721728" behindDoc="0" locked="0" layoutInCell="1" allowOverlap="1" wp14:anchorId="3AEB6452" wp14:editId="73747B2F">
+              <wp:anchor distT="0" distB="0" distL="114300" distR="114300" simplePos="0" relativeHeight="251721728" behindDoc="0" locked="0" layoutInCell="1" allowOverlap="1" wp14:anchorId="27D84455" wp14:editId="2EC227CD">
                 <wp:simplePos x="0" y="0"/>
                 <wp:positionH relativeFrom="column">
                   <wp:posOffset>1517650</wp:posOffset>
@@ -2381,7 +2170,7 @@
                         <w:txbxContent>
                           <w:p>
                             <w:pPr>
-                              <w:pStyle w:val="NormalWeb"/>
+                              <w:pStyle w:val="a5"/>
                               <w:spacing w:before="0" w:beforeAutospacing="0" w:after="0" w:afterAutospacing="0"/>
                               <w:jc w:val="right"/>
                               <w:rPr>
@@ -2420,16 +2209,16 @@
           </mc:Choice>
           <mc:Fallback>
             <w:pict>
-              <v:shapetype w14:anchorId="3AEB6452" id="_x0000_t202" coordsize="21600,21600" o:spt="202" path="m,l,21600r21600,l21600,xe">
+              <v:shapetype w14:anchorId="27D84455" id="_x0000_t202" coordsize="21600,21600" o:spt="202" path="m,l,21600r21600,l21600,xe">
                 <v:stroke joinstyle="miter"/>
                 <v:path gradientshapeok="t" o:connecttype="rect"/>
               </v:shapetype>
-              <v:shape id="TextBox 32" o:spid="_x0000_s1033" type="#_x0000_t202" style="position:absolute;left:0;text-align:left;margin-left:119.5pt;margin-top:333.05pt;width:57.4pt;height:18.2pt;z-index:251721728;visibility:visible;mso-wrap-style:square;mso-wrap-distance-left:9pt;mso-wrap-distance-top:0;mso-wrap-distance-right:9pt;mso-wrap-distance-bottom:0;mso-position-horizontal:absolute;mso-position-horizontal-relative:text;mso-position-vertical:absolute;mso-position-vertical-relative:text;v-text-anchor:top" o:gfxdata="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" filled="f" stroked="f">
+              <v:shape id="TextBox 32" o:spid="_x0000_s1037" type="#_x0000_t202" style="position:absolute;left:0;text-align:left;margin-left:119.5pt;margin-top:333.05pt;width:57.4pt;height:18.2pt;z-index:251721728;visibility:visible;mso-wrap-style:square;mso-wrap-distance-left:9pt;mso-wrap-distance-top:0;mso-wrap-distance-right:9pt;mso-wrap-distance-bottom:0;mso-position-horizontal:absolute;mso-position-horizontal-relative:text;mso-position-vertical:absolute;mso-position-vertical-relative:text;v-text-anchor:top" o:gfxdata="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" filled="f" stroked="f">
                 <v:textbox inset="0,0,0,0">
                   <w:txbxContent>
                     <w:p>
                       <w:pPr>
-                        <w:pStyle w:val="NormalWeb"/>
+                        <w:pStyle w:val="a5"/>
                         <w:spacing w:before="0" w:beforeAutospacing="0" w:after="0" w:afterAutospacing="0"/>
                         <w:jc w:val="right"/>
                         <w:rPr>
@@ -2467,11 +2256,12 @@
           <w:noProof/>
           <w:sz w:val="18"/>
           <w:szCs w:val="18"/>
+          <w:lang w:val="en-SG"/>
         </w:rPr>
         <mc:AlternateContent>
           <mc:Choice Requires="wps">
             <w:drawing>
-              <wp:anchor distT="0" distB="0" distL="114300" distR="114300" simplePos="0" relativeHeight="251674624" behindDoc="0" locked="0" layoutInCell="1" allowOverlap="1" wp14:anchorId="4EC692E0" wp14:editId="32FD767D">
+              <wp:anchor distT="0" distB="0" distL="114300" distR="114300" simplePos="0" relativeHeight="251674624" behindDoc="0" locked="0" layoutInCell="1" allowOverlap="1" wp14:anchorId="697DC2C7" wp14:editId="18A64E4C">
                 <wp:simplePos x="0" y="0"/>
                 <wp:positionH relativeFrom="column">
                   <wp:posOffset>1810385</wp:posOffset>
@@ -2670,7 +2460,7 @@
           </mc:Choice>
           <mc:Fallback>
             <w:pict>
-              <v:shape w14:anchorId="4EC692E0" id="Text Box 20" o:spid="_x0000_s1034" type="#_x0000_t202" style="position:absolute;left:0;text-align:left;margin-left:142.55pt;margin-top:423.65pt;width:33.05pt;height:34.05pt;rotation:-90;z-index:251674624;visibility:visible;mso-wrap-style:square;mso-width-percent:0;mso-height-percent:0;mso-wrap-distance-left:9pt;mso-wrap-distance-top:0;mso-wrap-distance-right:9pt;mso-wrap-distance-bottom:0;mso-position-horizontal:absolute;mso-position-horizontal-relative:text;mso-position-vertical:absolute;mso-position-vertical-relative:text;mso-width-percent:0;mso-height-percent:0;mso-width-relative:margin;mso-height-relative:margin;v-text-anchor:top" o:gfxdata="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" filled="f" stroked="f" strokeweight=".5pt">
+              <v:shape w14:anchorId="697DC2C7" id="Text Box 20" o:spid="_x0000_s1038" type="#_x0000_t202" style="position:absolute;left:0;text-align:left;margin-left:142.55pt;margin-top:423.65pt;width:33.05pt;height:34.05pt;rotation:-90;z-index:251674624;visibility:visible;mso-wrap-style:square;mso-width-percent:0;mso-height-percent:0;mso-wrap-distance-left:9pt;mso-wrap-distance-top:0;mso-wrap-distance-right:9pt;mso-wrap-distance-bottom:0;mso-position-horizontal:absolute;mso-position-horizontal-relative:text;mso-position-vertical:absolute;mso-position-vertical-relative:text;mso-width-percent:0;mso-height-percent:0;mso-width-relative:margin;mso-height-relative:margin;v-text-anchor:top" o:gfxdata="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" filled="f" stroked="f" strokeweight=".5pt">
                 <v:textbox style="layout-flow:vertical-ideographic">
                   <w:txbxContent>
                     <w:p>
@@ -2813,7 +2603,6 @@
                     <w:p>
                       <w:pPr>
                         <w:rPr>
-                          <w:rFonts w:hint="eastAsia"/>
                           <w:sz w:val="15"/>
                           <w:szCs w:val="15"/>
                         </w:rPr>
@@ -2832,11 +2621,12 @@
           <w:color w:val="FF5050"/>
           <w:sz w:val="18"/>
           <w:szCs w:val="18"/>
+          <w:lang w:val="en-SG"/>
         </w:rPr>
         <mc:AlternateContent>
           <mc:Choice Requires="wps">
             <w:drawing>
-              <wp:anchor distT="0" distB="0" distL="114300" distR="114300" simplePos="0" relativeHeight="251672576" behindDoc="0" locked="0" layoutInCell="1" allowOverlap="1" wp14:anchorId="40B76E74" wp14:editId="58153833">
+              <wp:anchor distT="0" distB="0" distL="114300" distR="114300" simplePos="0" relativeHeight="251672576" behindDoc="0" locked="0" layoutInCell="1" allowOverlap="1" wp14:anchorId="3F1672B5" wp14:editId="5B3B4CF7">
                 <wp:simplePos x="0" y="0"/>
                 <wp:positionH relativeFrom="column">
                   <wp:posOffset>1993392</wp:posOffset>
@@ -3320,7 +3110,7 @@
           </mc:Choice>
           <mc:Fallback>
             <w:pict>
-              <v:roundrect w14:anchorId="40B76E74" id="Rectangle: Rounded Corners 16" o:spid="_x0000_s1035" style="position:absolute;left:0;text-align:left;margin-left:156.95pt;margin-top:299.7pt;width:17.75pt;height:279.35pt;rotation:90;z-index:251672576;visibility:visible;mso-wrap-style:square;mso-width-percent:0;mso-height-percent:0;mso-wrap-distance-left:9pt;mso-wrap-distance-top:0;mso-wrap-distance-right:9pt;mso-wrap-distance-bottom:0;mso-position-horizontal:absolute;mso-position-horizontal-relative:text;mso-position-vertical:absolute;mso-position-vertical-relative:text;mso-width-percent:0;mso-height-percent:0;mso-width-relative:margin;mso-height-relative:margin;v-text-anchor:middle" arcsize="10923f" o:gfxdata="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" fillcolor="#7030a0" strokecolor="#1f4d78 [1604]" strokeweight="1pt">
+              <v:roundrect w14:anchorId="3F1672B5" id="Rectangle: Rounded Corners 16" o:spid="_x0000_s1039" style="position:absolute;left:0;text-align:left;margin-left:156.95pt;margin-top:299.7pt;width:17.75pt;height:279.35pt;rotation:90;z-index:251672576;visibility:visible;mso-wrap-style:square;mso-width-percent:0;mso-height-percent:0;mso-wrap-distance-left:9pt;mso-wrap-distance-top:0;mso-wrap-distance-right:9pt;mso-wrap-distance-bottom:0;mso-position-horizontal:absolute;mso-position-horizontal-relative:text;mso-position-vertical:absolute;mso-position-vertical-relative:text;mso-width-percent:0;mso-height-percent:0;mso-width-relative:margin;mso-height-relative:margin;v-text-anchor:middle" arcsize="10923f" o:gfxdata="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" fillcolor="#7030a0" strokecolor="#1f4d78 [1604]" strokeweight="1pt">
                 <v:stroke joinstyle="miter"/>
                 <v:textbox>
                   <w:txbxContent>
@@ -3751,11 +3541,12 @@
           <w:noProof/>
           <w:sz w:val="18"/>
           <w:szCs w:val="18"/>
+          <w:lang w:val="en-SG"/>
         </w:rPr>
         <mc:AlternateContent>
           <mc:Choice Requires="wps">
             <w:drawing>
-              <wp:anchor distT="0" distB="0" distL="114300" distR="114300" simplePos="0" relativeHeight="251734016" behindDoc="0" locked="0" layoutInCell="1" allowOverlap="1" wp14:anchorId="280E6FC2" wp14:editId="1B14A119">
+              <wp:anchor distT="0" distB="0" distL="114300" distR="114300" simplePos="0" relativeHeight="251734016" behindDoc="0" locked="0" layoutInCell="1" allowOverlap="1" wp14:anchorId="0D0476F3" wp14:editId="7F540C3C">
                 <wp:simplePos x="0" y="0"/>
                 <wp:positionH relativeFrom="column">
                   <wp:posOffset>3514344</wp:posOffset>
@@ -3818,7 +3609,7 @@
               </wp:anchor>
             </w:drawing>
           </mc:Choice>
-          <mc:Fallback>
+          <mc:Fallback xmlns:w16se="http://schemas.microsoft.com/office/word/2015/wordml/symex" xmlns:cx5="http://schemas.microsoft.com/office/drawing/2016/5/11/chartex" xmlns:cx4="http://schemas.microsoft.com/office/drawing/2016/5/10/chartex" xmlns:cx3="http://schemas.microsoft.com/office/drawing/2016/5/9/chartex" xmlns:cx2="http://schemas.microsoft.com/office/drawing/2015/10/21/chartex" xmlns:cx1="http://schemas.microsoft.com/office/drawing/2015/9/8/chartex" xmlns:cx="http://schemas.microsoft.com/office/drawing/2014/chartex">
             <w:pict>
               <v:shape w14:anchorId="35AEB648" id="Elbow Connector 63" o:spid="_x0000_s1026" type="#_x0000_t34" style="position:absolute;left:0;text-align:left;margin-left:276.7pt;margin-top:323.5pt;width:69.1pt;height:48.7pt;z-index:251734016;visibility:visible;mso-wrap-style:square;mso-width-percent:0;mso-height-percent:0;mso-wrap-distance-left:9pt;mso-wrap-distance-top:0;mso-wrap-distance-right:9pt;mso-wrap-distance-bottom:0;mso-position-horizontal:absolute;mso-position-horizontal-relative:text;mso-position-vertical:absolute;mso-position-vertical-relative:text;mso-width-percent:0;mso-height-percent:0;mso-width-relative:margin;mso-height-relative:margin" o:gfxdata="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" adj="10259" filled="t" fillcolor="#f3a875 [2165]" strokecolor="#00b050" strokeweight="1.5pt">
                 <v:fill color2="#f09558 [2613]" rotate="t" colors="0 #f7bda4;.5 #f5b195;1 #f8a581" focus="100%" type="gradient">
@@ -3834,11 +3625,12 @@
           <w:noProof/>
           <w:sz w:val="18"/>
           <w:szCs w:val="18"/>
+          <w:lang w:val="en-SG"/>
         </w:rPr>
         <mc:AlternateContent>
           <mc:Choice Requires="wps">
             <w:drawing>
-              <wp:anchor distT="0" distB="0" distL="114300" distR="114300" simplePos="0" relativeHeight="251731968" behindDoc="0" locked="0" layoutInCell="1" allowOverlap="1" wp14:anchorId="09D38F69" wp14:editId="451465C5">
+              <wp:anchor distT="0" distB="0" distL="114300" distR="114300" simplePos="0" relativeHeight="251731968" behindDoc="0" locked="0" layoutInCell="1" allowOverlap="1" wp14:anchorId="56665055" wp14:editId="2E24B482">
                 <wp:simplePos x="0" y="0"/>
                 <wp:positionH relativeFrom="column">
                   <wp:posOffset>3514344</wp:posOffset>
@@ -3901,7 +3693,7 @@
               </wp:anchor>
             </w:drawing>
           </mc:Choice>
-          <mc:Fallback>
+          <mc:Fallback xmlns:w16se="http://schemas.microsoft.com/office/word/2015/wordml/symex" xmlns:cx5="http://schemas.microsoft.com/office/drawing/2016/5/11/chartex" xmlns:cx4="http://schemas.microsoft.com/office/drawing/2016/5/10/chartex" xmlns:cx3="http://schemas.microsoft.com/office/drawing/2016/5/9/chartex" xmlns:cx2="http://schemas.microsoft.com/office/drawing/2015/10/21/chartex" xmlns:cx1="http://schemas.microsoft.com/office/drawing/2015/9/8/chartex" xmlns:cx="http://schemas.microsoft.com/office/drawing/2014/chartex">
             <w:pict>
               <v:shape w14:anchorId="3BEF07E7" id="Elbow Connector 63" o:spid="_x0000_s1026" type="#_x0000_t34" style="position:absolute;left:0;text-align:left;margin-left:276.7pt;margin-top:323.1pt;width:67.7pt;height:3.6pt;z-index:251731968;visibility:visible;mso-wrap-style:square;mso-width-percent:0;mso-height-percent:0;mso-wrap-distance-left:9pt;mso-wrap-distance-top:0;mso-wrap-distance-right:9pt;mso-wrap-distance-bottom:0;mso-position-horizontal:absolute;mso-position-horizontal-relative:text;mso-position-vertical:absolute;mso-position-vertical-relative:text;mso-width-percent:0;mso-height-percent:0;mso-width-relative:margin;mso-height-relative:margin" o:gfxdata="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" adj="10525" filled="t" fillcolor="#f3a875 [2165]" strokecolor="#00b050" strokeweight="1.5pt">
                 <v:fill color2="#f09558 [2613]" rotate="t" colors="0 #f7bda4;.5 #f5b195;1 #f8a581" focus="100%" type="gradient">
@@ -3917,11 +3709,12 @@
           <w:noProof/>
           <w:sz w:val="18"/>
           <w:szCs w:val="18"/>
+          <w:lang w:val="en-SG"/>
         </w:rPr>
         <mc:AlternateContent>
           <mc:Choice Requires="wps">
             <w:drawing>
-              <wp:anchor distT="0" distB="0" distL="114300" distR="114300" simplePos="0" relativeHeight="251711488" behindDoc="0" locked="0" layoutInCell="1" allowOverlap="1" wp14:anchorId="6FC73BB0" wp14:editId="2B805929">
+              <wp:anchor distT="0" distB="0" distL="114300" distR="114300" simplePos="0" relativeHeight="251711488" behindDoc="0" locked="0" layoutInCell="1" allowOverlap="1" wp14:anchorId="512D9AB8" wp14:editId="5D956739">
                 <wp:simplePos x="0" y="0"/>
                 <wp:positionH relativeFrom="column">
                   <wp:posOffset>2569972</wp:posOffset>
@@ -3985,7 +3778,7 @@
               </wp:anchor>
             </w:drawing>
           </mc:Choice>
-          <mc:Fallback>
+          <mc:Fallback xmlns:w16se="http://schemas.microsoft.com/office/word/2015/wordml/symex" xmlns:cx5="http://schemas.microsoft.com/office/drawing/2016/5/11/chartex" xmlns:cx4="http://schemas.microsoft.com/office/drawing/2016/5/10/chartex" xmlns:cx3="http://schemas.microsoft.com/office/drawing/2016/5/9/chartex" xmlns:cx2="http://schemas.microsoft.com/office/drawing/2015/10/21/chartex" xmlns:cx1="http://schemas.microsoft.com/office/drawing/2015/9/8/chartex" xmlns:cx="http://schemas.microsoft.com/office/drawing/2014/chartex">
             <w:pict>
               <v:shape w14:anchorId="6A725A98" id="Elbow Connector 122" o:spid="_x0000_s1026" type="#_x0000_t34" style="position:absolute;left:0;text-align:left;margin-left:202.35pt;margin-top:347pt;width:35.35pt;height:9.2pt;rotation:90;flip:x y;z-index:251711488;visibility:visible;mso-wrap-style:square;mso-width-percent:0;mso-height-percent:0;mso-wrap-distance-left:9pt;mso-wrap-distance-top:0;mso-wrap-distance-right:9pt;mso-wrap-distance-bottom:0;mso-position-horizontal:absolute;mso-position-horizontal-relative:text;mso-position-vertical:absolute;mso-position-vertical-relative:text;mso-width-percent:0;mso-height-percent:0;mso-width-relative:margin;mso-height-relative:margin" o:gfxdata="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" adj="-418" filled="t" fillcolor="#f3a875 [2165]" strokecolor="#00b050" strokeweight="1.5pt">
                 <v:fill color2="#f09558 [2613]" rotate="t" colors="0 #f7bda4;.5 #f5b195;1 #f8a581" focus="100%" type="gradient">
@@ -4002,11 +3795,12 @@
           <w:noProof/>
           <w:sz w:val="18"/>
           <w:szCs w:val="18"/>
+          <w:lang w:val="en-SG"/>
         </w:rPr>
         <mc:AlternateContent>
           <mc:Choice Requires="wps">
             <w:drawing>
-              <wp:anchor distT="0" distB="0" distL="114300" distR="114300" simplePos="0" relativeHeight="251723776" behindDoc="0" locked="0" layoutInCell="1" allowOverlap="1" wp14:anchorId="31315EDB" wp14:editId="4E10BCDE">
+              <wp:anchor distT="0" distB="0" distL="114300" distR="114300" simplePos="0" relativeHeight="251723776" behindDoc="0" locked="0" layoutInCell="1" allowOverlap="1" wp14:anchorId="47A5E281" wp14:editId="41EF3ED0">
                 <wp:simplePos x="0" y="0"/>
                 <wp:positionH relativeFrom="column">
                   <wp:posOffset>2300605</wp:posOffset>
@@ -4037,7 +3831,7 @@
                         <w:txbxContent>
                           <w:p>
                             <w:pPr>
-                              <w:pStyle w:val="NormalWeb"/>
+                              <w:pStyle w:val="a5"/>
                               <w:spacing w:before="0" w:beforeAutospacing="0" w:after="0" w:afterAutospacing="0"/>
                               <w:rPr>
                                 <w:sz w:val="16"/>
@@ -4082,12 +3876,12 @@
           </mc:Choice>
           <mc:Fallback>
             <w:pict>
-              <v:shape w14:anchorId="31315EDB" id="TextBox 36" o:spid="_x0000_s1036" type="#_x0000_t202" style="position:absolute;left:0;text-align:left;margin-left:181.15pt;margin-top:274.6pt;width:57.4pt;height:18.2pt;z-index:251723776;visibility:visible;mso-wrap-style:square;mso-wrap-distance-left:9pt;mso-wrap-distance-top:0;mso-wrap-distance-right:9pt;mso-wrap-distance-bottom:0;mso-position-horizontal:absolute;mso-position-horizontal-relative:text;mso-position-vertical:absolute;mso-position-vertical-relative:text;v-text-anchor:top" o:gfxdata="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" filled="f" stroked="f">
+              <v:shape w14:anchorId="47A5E281" id="TextBox 36" o:spid="_x0000_s1040" type="#_x0000_t202" style="position:absolute;left:0;text-align:left;margin-left:181.15pt;margin-top:274.6pt;width:57.4pt;height:18.2pt;z-index:251723776;visibility:visible;mso-wrap-style:square;mso-wrap-distance-left:9pt;mso-wrap-distance-top:0;mso-wrap-distance-right:9pt;mso-wrap-distance-bottom:0;mso-position-horizontal:absolute;mso-position-horizontal-relative:text;mso-position-vertical:absolute;mso-position-vertical-relative:text;v-text-anchor:top" o:gfxdata="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" filled="f" stroked="f">
                 <v:textbox inset="0,0,0,0">
                   <w:txbxContent>
                     <w:p>
                       <w:pPr>
-                        <w:pStyle w:val="NormalWeb"/>
+                        <w:pStyle w:val="a5"/>
                         <w:spacing w:before="0" w:beforeAutospacing="0" w:after="0" w:afterAutospacing="0"/>
                         <w:rPr>
                           <w:sz w:val="16"/>
@@ -4131,96 +3925,12 @@
           <w:noProof/>
           <w:sz w:val="18"/>
           <w:szCs w:val="18"/>
+          <w:lang w:val="en-SG"/>
         </w:rPr>
         <mc:AlternateContent>
           <mc:Choice Requires="wps">
             <w:drawing>
-              <wp:anchor distT="0" distB="0" distL="114300" distR="114300" simplePos="0" relativeHeight="251719680" behindDoc="0" locked="0" layoutInCell="1" allowOverlap="1" wp14:anchorId="7F91CE1D" wp14:editId="02003277">
-                <wp:simplePos x="0" y="0"/>
-                <wp:positionH relativeFrom="column">
-                  <wp:posOffset>1892808</wp:posOffset>
-                </wp:positionH>
-                <wp:positionV relativeFrom="paragraph">
-                  <wp:posOffset>4724147</wp:posOffset>
-                </wp:positionV>
-                <wp:extent cx="310896" cy="45719"/>
-                <wp:effectExtent l="152400" t="76200" r="13335" b="69215"/>
-                <wp:wrapNone/>
-                <wp:docPr id="19" name="Elbow Connector 106"/>
-                <wp:cNvGraphicFramePr/>
-                <a:graphic xmlns:a="http://schemas.openxmlformats.org/drawingml/2006/main">
-                  <a:graphicData uri="http://schemas.microsoft.com/office/word/2010/wordprocessingShape">
-                    <wps:wsp>
-                      <wps:cNvCnPr/>
-                      <wps:spPr>
-                        <a:xfrm flipV="1">
-                          <a:off x="0" y="0"/>
-                          <a:ext cx="310896" cy="45719"/>
-                        </a:xfrm>
-                        <a:prstGeom prst="bentConnector3">
-                          <a:avLst>
-                            <a:gd name="adj1" fmla="val -46130"/>
-                          </a:avLst>
-                        </a:prstGeom>
-                        <a:ln w="19050">
-                          <a:solidFill>
-                            <a:srgbClr val="00B050"/>
-                          </a:solidFill>
-                          <a:prstDash val="solid"/>
-                          <a:headEnd type="none" w="med" len="med"/>
-                          <a:tailEnd type="arrow" w="med" len="med"/>
-                        </a:ln>
-                        <a:effectLst/>
-                      </wps:spPr>
-                      <wps:style>
-                        <a:lnRef idx="1">
-                          <a:schemeClr val="accent2"/>
-                        </a:lnRef>
-                        <a:fillRef idx="2">
-                          <a:schemeClr val="accent2"/>
-                        </a:fillRef>
-                        <a:effectRef idx="1">
-                          <a:schemeClr val="accent2"/>
-                        </a:effectRef>
-                        <a:fontRef idx="minor">
-                          <a:schemeClr val="dk1"/>
-                        </a:fontRef>
-                      </wps:style>
-                      <wps:bodyPr/>
-                    </wps:wsp>
-                  </a:graphicData>
-                </a:graphic>
-                <wp14:sizeRelH relativeFrom="margin">
-                  <wp14:pctWidth>0</wp14:pctWidth>
-                </wp14:sizeRelH>
-                <wp14:sizeRelV relativeFrom="margin">
-                  <wp14:pctHeight>0</wp14:pctHeight>
-                </wp14:sizeRelV>
-              </wp:anchor>
-            </w:drawing>
-          </mc:Choice>
-          <mc:Fallback>
-            <w:pict>
-              <v:shape w14:anchorId="0D034D01" id="Elbow Connector 106" o:spid="_x0000_s1026" type="#_x0000_t34" style="position:absolute;left:0;text-align:left;margin-left:149.05pt;margin-top:372pt;width:24.5pt;height:3.6pt;flip:y;z-index:251719680;visibility:visible;mso-wrap-style:square;mso-width-percent:0;mso-height-percent:0;mso-wrap-distance-left:9pt;mso-wrap-distance-top:0;mso-wrap-distance-right:9pt;mso-wrap-distance-bottom:0;mso-position-horizontal:absolute;mso-position-horizontal-relative:text;mso-position-vertical:absolute;mso-position-vertical-relative:text;mso-width-percent:0;mso-height-percent:0;mso-width-relative:margin;mso-height-relative:margin" o:gfxdata="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" adj="-9964" filled="t" fillcolor="#f3a875 [2165]" strokecolor="#00b050" strokeweight="1.5pt">
-                <v:fill color2="#f09558 [2613]" rotate="t" colors="0 #f7bda4;.5 #f5b195;1 #f8a581" focus="100%" type="gradient">
-                  <o:fill v:ext="view" type="gradientUnscaled"/>
-                </v:fill>
-                <v:stroke endarrow="open"/>
-              </v:shape>
-            </w:pict>
-          </mc:Fallback>
-        </mc:AlternateContent>
-      </w:r>
-      <w:r>
-        <w:rPr>
-          <w:noProof/>
-          <w:sz w:val="18"/>
-          <w:szCs w:val="18"/>
-        </w:rPr>
-        <mc:AlternateContent>
-          <mc:Choice Requires="wps">
-            <w:drawing>
-              <wp:anchor distT="0" distB="0" distL="114300" distR="114300" simplePos="0" relativeHeight="251713536" behindDoc="0" locked="0" layoutInCell="1" allowOverlap="1" wp14:anchorId="2C36ABF6" wp14:editId="0118735E">
+              <wp:anchor distT="0" distB="0" distL="114300" distR="114300" simplePos="0" relativeHeight="251713536" behindDoc="0" locked="0" layoutInCell="1" allowOverlap="1" wp14:anchorId="12498423" wp14:editId="295EECA3">
                 <wp:simplePos x="0" y="0"/>
                 <wp:positionH relativeFrom="column">
                   <wp:posOffset>431228</wp:posOffset>
@@ -4278,12 +3988,12 @@
           </mc:Choice>
           <mc:Fallback>
             <w:pict>
-              <v:shapetype w14:anchorId="06205B1A" id="_x0000_t33" coordsize="21600,21600" o:spt="33" o:oned="t" path="m,l21600,r,21600e" filled="f">
+              <v:shapetype w14:anchorId="450C0BC5" id="_x0000_t33" coordsize="21600,21600" o:spt="33" o:oned="t" path="m,l21600,r,21600e" filled="f">
                 <v:stroke joinstyle="miter"/>
                 <v:path arrowok="t" fillok="f" o:connecttype="none"/>
                 <o:lock v:ext="edit" shapetype="t"/>
               </v:shapetype>
-              <v:shape id="Elbow Connector 63" o:spid="_x0000_s1026" type="#_x0000_t33" style="position:absolute;left:0;text-align:left;margin-left:33.95pt;margin-top:358.05pt;width:41pt;height:14.2pt;rotation:180;z-index:251713536;visibility:visible;mso-wrap-style:square;mso-wrap-distance-left:9pt;mso-wrap-distance-top:0;mso-wrap-distance-right:9pt;mso-wrap-distance-bottom:0;mso-position-horizontal:absolute;mso-position-horizontal-relative:text;mso-position-vertical:absolute;mso-position-vertical-relative:text" o:gfxdata="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" filled="t" fillcolor="#f3a875 [2165]" strokecolor="#00b050" strokeweight="1.5pt">
+              <v:shape id="Elbow Connector 63" o:spid="_x0000_s1026" type="#_x0000_t33" style="position:absolute;margin-left:33.95pt;margin-top:358.05pt;width:41pt;height:14.2pt;rotation:180;z-index:251713536;visibility:visible;mso-wrap-style:square;mso-wrap-distance-left:9pt;mso-wrap-distance-top:0;mso-wrap-distance-right:9pt;mso-wrap-distance-bottom:0;mso-position-horizontal:absolute;mso-position-horizontal-relative:text;mso-position-vertical:absolute;mso-position-vertical-relative:text" o:gfxdata="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" filled="t" fillcolor="#f3a875 [2165]" strokecolor="#00b050" strokeweight="1.5pt">
                 <v:fill color2="#f09558 [2613]" rotate="t" colors="0 #f7bda4;.5 #f5b195;1 #f8a581" focus="100%" type="gradient">
                   <o:fill v:ext="view" type="gradientUnscaled"/>
                 </v:fill>
@@ -4298,77 +4008,145 @@
           <w:noProof/>
           <w:sz w:val="18"/>
           <w:szCs w:val="18"/>
+          <w:lang w:val="en-SG"/>
         </w:rPr>
         <mc:AlternateContent>
           <mc:Choice Requires="wps">
             <w:drawing>
-              <wp:anchor distT="0" distB="0" distL="114300" distR="114300" simplePos="0" relativeHeight="251709440" behindDoc="0" locked="0" layoutInCell="1" allowOverlap="1" wp14:anchorId="166C7692" wp14:editId="54AC388F">
+              <wp:anchor distT="45720" distB="45720" distL="114300" distR="114300" simplePos="0" relativeHeight="251696128" behindDoc="0" locked="0" layoutInCell="1" allowOverlap="1" wp14:anchorId="371248E8" wp14:editId="5383AEAB">
                 <wp:simplePos x="0" y="0"/>
                 <wp:positionH relativeFrom="column">
-                  <wp:posOffset>-130556</wp:posOffset>
+                  <wp:posOffset>88138</wp:posOffset>
                 </wp:positionH>
                 <wp:positionV relativeFrom="paragraph">
-                  <wp:posOffset>4145280</wp:posOffset>
+                  <wp:posOffset>3084322</wp:posOffset>
                 </wp:positionV>
-                <wp:extent cx="419548" cy="2860"/>
-                <wp:effectExtent l="0" t="76200" r="19050" b="111760"/>
-                <wp:wrapNone/>
-                <wp:docPr id="28" name="Elbow Connector 122"/>
-                <wp:cNvGraphicFramePr/>
+                <wp:extent cx="572135" cy="1404620"/>
+                <wp:effectExtent l="0" t="0" r="0" b="6350"/>
+                <wp:wrapSquare wrapText="bothSides"/>
+                <wp:docPr id="217" name="Text Box 2"/>
+                <wp:cNvGraphicFramePr>
+                  <a:graphicFrameLocks xmlns:a="http://schemas.openxmlformats.org/drawingml/2006/main"/>
+                </wp:cNvGraphicFramePr>
                 <a:graphic xmlns:a="http://schemas.openxmlformats.org/drawingml/2006/main">
                   <a:graphicData uri="http://schemas.microsoft.com/office/word/2010/wordprocessingShape">
                     <wps:wsp>
-                      <wps:cNvCnPr/>
-                      <wps:spPr>
+                      <wps:cNvSpPr txBox="1">
+                        <a:spLocks noChangeArrowheads="1"/>
+                      </wps:cNvSpPr>
+                      <wps:spPr bwMode="auto">
                         <a:xfrm>
                           <a:off x="0" y="0"/>
-                          <a:ext cx="419548" cy="2860"/>
+                          <a:ext cx="572135" cy="1404620"/>
                         </a:xfrm>
-                        <a:prstGeom prst="bentConnector3">
-                          <a:avLst>
-                            <a:gd name="adj1" fmla="val 50000"/>
-                          </a:avLst>
+                        <a:prstGeom prst="rect">
+                          <a:avLst/>
                         </a:prstGeom>
-                        <a:ln w="19050">
-                          <a:solidFill>
-                            <a:schemeClr val="bg1">
-                              <a:lumMod val="75000"/>
-                            </a:schemeClr>
-                          </a:solidFill>
-                          <a:prstDash val="sysDot"/>
-                          <a:headEnd type="none" w="med" len="med"/>
-                          <a:tailEnd type="arrow" w="med" len="med"/>
+                        <a:noFill/>
+                        <a:ln w="9525">
+                          <a:noFill/>
+                          <a:miter lim="800000"/>
+                          <a:headEnd/>
+                          <a:tailEnd/>
                         </a:ln>
-                        <a:effectLst/>
                       </wps:spPr>
-                      <wps:style>
-                        <a:lnRef idx="1">
-                          <a:schemeClr val="accent2"/>
-                        </a:lnRef>
-                        <a:fillRef idx="2">
-                          <a:schemeClr val="accent2"/>
-                        </a:fillRef>
-                        <a:effectRef idx="1">
-                          <a:schemeClr val="accent2"/>
-                        </a:effectRef>
-                        <a:fontRef idx="minor">
-                          <a:schemeClr val="dk1"/>
-                        </a:fontRef>
-                      </wps:style>
-                      <wps:bodyPr/>
+                      <wps:txbx>
+                        <w:txbxContent>
+                          <w:p>
+                            <w:pPr>
+                              <w:rPr>
+                                <w:color w:val="00B050"/>
+                                <w14:shadow w14:blurRad="38100" w14:dist="25400" w14:dir="5400000" w14:sx="100000" w14:sy="100000" w14:kx="0" w14:ky="0" w14:algn="ctr">
+                                  <w14:srgbClr w14:val="6E747A">
+                                    <w14:alpha w14:val="57000"/>
+                                  </w14:srgbClr>
+                                </w14:shadow>
+                                <w14:textOutline w14:w="0" w14:cap="flat" w14:cmpd="sng" w14:algn="ctr">
+                                  <w14:noFill/>
+                                  <w14:prstDash w14:val="solid"/>
+                                  <w14:round/>
+                                </w14:textOutline>
+                              </w:rPr>
+                            </w:pPr>
+                            <w:r>
+                              <w:rPr>
+                                <w:color w:val="00B050"/>
+                                <w14:shadow w14:blurRad="38100" w14:dist="25400" w14:dir="5400000" w14:sx="100000" w14:sy="100000" w14:kx="0" w14:ky="0" w14:algn="ctr">
+                                  <w14:srgbClr w14:val="6E747A">
+                                    <w14:alpha w14:val="57000"/>
+                                  </w14:srgbClr>
+                                </w14:shadow>
+                                <w14:textOutline w14:w="0" w14:cap="flat" w14:cmpd="sng" w14:algn="ctr">
+                                  <w14:noFill/>
+                                  <w14:prstDash w14:val="solid"/>
+                                  <w14:round/>
+                                </w14:textOutline>
+                              </w:rPr>
+                              <w:t>Logic</w:t>
+                            </w:r>
+                          </w:p>
+                        </w:txbxContent>
+                      </wps:txbx>
+                      <wps:bodyPr rot="0" vert="horz" wrap="square" lIns="91440" tIns="45720" rIns="91440" bIns="45720" anchor="t" anchorCtr="0">
+                        <a:spAutoFit/>
+                      </wps:bodyPr>
                     </wps:wsp>
                   </a:graphicData>
                 </a:graphic>
+                <wp14:sizeRelH relativeFrom="margin">
+                  <wp14:pctWidth>0</wp14:pctWidth>
+                </wp14:sizeRelH>
+                <wp14:sizeRelV relativeFrom="margin">
+                  <wp14:pctHeight>20000</wp14:pctHeight>
+                </wp14:sizeRelV>
               </wp:anchor>
             </w:drawing>
           </mc:Choice>
           <mc:Fallback>
             <w:pict>
-              <v:shape w14:anchorId="0298C639" id="Elbow Connector 122" o:spid="_x0000_s1026" type="#_x0000_t34" style="position:absolute;left:0;text-align:left;margin-left:-10.3pt;margin-top:326.4pt;width:33.05pt;height:.25pt;z-index:251709440;visibility:visible;mso-wrap-style:square;mso-wrap-distance-left:9pt;mso-wrap-distance-top:0;mso-wrap-distance-right:9pt;mso-wrap-distance-bottom:0;mso-position-horizontal:absolute;mso-position-horizontal-relative:text;mso-position-vertical:absolute;mso-position-vertical-relative:text" o:gfxdata="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" filled="t" fillcolor="#f3a875 [2165]" strokecolor="#bfbfbf [2412]" strokeweight="1.5pt">
-                <v:fill color2="#f09558 [2613]" rotate="t" colors="0 #f7bda4;.5 #f5b195;1 #f8a581" focus="100%" type="gradient">
-                  <o:fill v:ext="view" type="gradientUnscaled"/>
-                </v:fill>
-                <v:stroke dashstyle="1 1" endarrow="open"/>
+              <v:shapetype w14:anchorId="371248E8" id="_x0000_t202" coordsize="21600,21600" o:spt="202" path="m,l,21600r21600,l21600,xe">
+                <v:stroke joinstyle="miter"/>
+                <v:path gradientshapeok="t" o:connecttype="rect"/>
+              </v:shapetype>
+              <v:shape id="Text Box 2" o:spid="_x0000_s1041" type="#_x0000_t202" style="position:absolute;left:0;text-align:left;margin-left:6.95pt;margin-top:242.85pt;width:45.05pt;height:110.6pt;z-index:251696128;visibility:visible;mso-wrap-style:square;mso-width-percent:0;mso-height-percent:200;mso-wrap-distance-left:9pt;mso-wrap-distance-top:3.6pt;mso-wrap-distance-right:9pt;mso-wrap-distance-bottom:3.6pt;mso-position-horizontal:absolute;mso-position-horizontal-relative:text;mso-position-vertical:absolute;mso-position-vertical-relative:text;mso-width-percent:0;mso-height-percent:200;mso-width-relative:margin;mso-height-relative:margin;v-text-anchor:top" o:gfxdata="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" filled="f" stroked="f">
+                <v:textbox style="mso-fit-shape-to-text:t">
+                  <w:txbxContent>
+                    <w:p>
+                      <w:pPr>
+                        <w:rPr>
+                          <w:color w:val="00B050"/>
+                          <w14:shadow w14:blurRad="38100" w14:dist="25400" w14:dir="5400000" w14:sx="100000" w14:sy="100000" w14:kx="0" w14:ky="0" w14:algn="ctr">
+                            <w14:srgbClr w14:val="6E747A">
+                              <w14:alpha w14:val="57000"/>
+                            </w14:srgbClr>
+                          </w14:shadow>
+                          <w14:textOutline w14:w="0" w14:cap="flat" w14:cmpd="sng" w14:algn="ctr">
+                            <w14:noFill/>
+                            <w14:prstDash w14:val="solid"/>
+                            <w14:round/>
+                          </w14:textOutline>
+                        </w:rPr>
+                      </w:pPr>
+                      <w:r>
+                        <w:rPr>
+                          <w:color w:val="00B050"/>
+                          <w14:shadow w14:blurRad="38100" w14:dist="25400" w14:dir="5400000" w14:sx="100000" w14:sy="100000" w14:kx="0" w14:ky="0" w14:algn="ctr">
+                            <w14:srgbClr w14:val="6E747A">
+                              <w14:alpha w14:val="57000"/>
+                            </w14:srgbClr>
+                          </w14:shadow>
+                          <w14:textOutline w14:w="0" w14:cap="flat" w14:cmpd="sng" w14:algn="ctr">
+                            <w14:noFill/>
+                            <w14:prstDash w14:val="solid"/>
+                            <w14:round/>
+                          </w14:textOutline>
+                        </w:rPr>
+                        <w:t>Logic</w:t>
+                      </w:r>
+                    </w:p>
+                  </w:txbxContent>
+                </v:textbox>
+                <w10:wrap type="square"/>
               </v:shape>
             </w:pict>
           </mc:Fallback>
@@ -4376,22 +4154,430 @@
       </w:r>
       <w:r>
         <w:rPr>
+          <w:sz w:val="18"/>
+          <w:szCs w:val="18"/>
+        </w:rPr>
+        <w:t>author A0147986H</w:t>
+      </w:r>
+    </w:p>
+    <w:p>
+      <w:pPr>
+        <w:rPr>
+          <w:sz w:val="18"/>
+          <w:szCs w:val="18"/>
+        </w:rPr>
+      </w:pPr>
+    </w:p>
+    <w:p>
+      <w:pPr>
+        <w:rPr>
+          <w:sz w:val="18"/>
+          <w:szCs w:val="18"/>
+        </w:rPr>
+      </w:pPr>
+    </w:p>
+    <w:p>
+      <w:pPr>
+        <w:rPr>
+          <w:sz w:val="18"/>
+          <w:szCs w:val="18"/>
+        </w:rPr>
+      </w:pPr>
+    </w:p>
+    <w:p>
+      <w:pPr>
+        <w:rPr>
+          <w:sz w:val="18"/>
+          <w:szCs w:val="18"/>
+        </w:rPr>
+      </w:pPr>
+    </w:p>
+    <w:p>
+      <w:pPr>
+        <w:rPr>
+          <w:sz w:val="18"/>
+          <w:szCs w:val="18"/>
+        </w:rPr>
+      </w:pPr>
+    </w:p>
+    <w:p>
+      <w:pPr>
+        <w:rPr>
+          <w:sz w:val="18"/>
+          <w:szCs w:val="18"/>
+        </w:rPr>
+      </w:pPr>
+    </w:p>
+    <w:p>
+      <w:pPr>
+        <w:rPr>
+          <w:sz w:val="18"/>
+          <w:szCs w:val="18"/>
+        </w:rPr>
+      </w:pPr>
+    </w:p>
+    <w:p>
+      <w:pPr>
+        <w:rPr>
+          <w:sz w:val="18"/>
+          <w:szCs w:val="18"/>
+        </w:rPr>
+      </w:pPr>
+    </w:p>
+    <w:p>
+      <w:pPr>
+        <w:rPr>
+          <w:sz w:val="18"/>
+          <w:szCs w:val="18"/>
+        </w:rPr>
+      </w:pPr>
+    </w:p>
+    <w:p>
+      <w:pPr>
+        <w:rPr>
+          <w:sz w:val="18"/>
+          <w:szCs w:val="18"/>
+        </w:rPr>
+      </w:pPr>
+    </w:p>
+    <w:p>
+      <w:pPr>
+        <w:rPr>
+          <w:sz w:val="18"/>
+          <w:szCs w:val="18"/>
+        </w:rPr>
+      </w:pPr>
+    </w:p>
+    <w:p>
+      <w:pPr>
+        <w:rPr>
+          <w:sz w:val="18"/>
+          <w:szCs w:val="18"/>
+        </w:rPr>
+      </w:pPr>
+    </w:p>
+    <w:p>
+      <w:pPr>
+        <w:rPr>
+          <w:sz w:val="18"/>
+          <w:szCs w:val="18"/>
+        </w:rPr>
+      </w:pPr>
+    </w:p>
+    <w:p>
+      <w:pPr>
+        <w:rPr>
+          <w:sz w:val="18"/>
+          <w:szCs w:val="18"/>
+        </w:rPr>
+      </w:pPr>
+    </w:p>
+    <w:p>
+      <w:pPr>
+        <w:rPr>
+          <w:sz w:val="18"/>
+          <w:szCs w:val="18"/>
+        </w:rPr>
+      </w:pPr>
+    </w:p>
+    <w:p>
+      <w:pPr>
+        <w:rPr>
+          <w:sz w:val="18"/>
+          <w:szCs w:val="18"/>
+        </w:rPr>
+      </w:pPr>
+    </w:p>
+    <w:p>
+      <w:pPr>
+        <w:rPr>
+          <w:sz w:val="18"/>
+          <w:szCs w:val="18"/>
+        </w:rPr>
+      </w:pPr>
+      <w:r>
+        <w:rPr>
           <w:noProof/>
           <w:sz w:val="18"/>
           <w:szCs w:val="18"/>
+          <w:lang w:val="en-SG"/>
         </w:rPr>
         <mc:AlternateContent>
           <mc:Choice Requires="wps">
             <w:drawing>
-              <wp:anchor distT="0" distB="0" distL="114300" distR="114300" simplePos="0" relativeHeight="251707392" behindDoc="0" locked="0" layoutInCell="1" allowOverlap="1" wp14:anchorId="788918FB" wp14:editId="3EECADF5">
+              <wp:anchor distT="45720" distB="45720" distL="114300" distR="114300" simplePos="0" relativeHeight="251752448" behindDoc="0" locked="0" layoutInCell="1" allowOverlap="1" wp14:anchorId="7DD0AD69" wp14:editId="49998670">
                 <wp:simplePos x="0" y="0"/>
                 <wp:positionH relativeFrom="column">
-                  <wp:posOffset>466344</wp:posOffset>
+                  <wp:posOffset>521970</wp:posOffset>
                 </wp:positionH>
                 <wp:positionV relativeFrom="paragraph">
-                  <wp:posOffset>3688080</wp:posOffset>
+                  <wp:posOffset>37465</wp:posOffset>
                 </wp:positionV>
-                <wp:extent cx="481584" cy="188468"/>
+                <wp:extent cx="817245" cy="1404620"/>
+                <wp:effectExtent l="0" t="0" r="0" b="0"/>
+                <wp:wrapSquare wrapText="bothSides"/>
+                <wp:docPr id="1" name="文本框 2"/>
+                <wp:cNvGraphicFramePr>
+                  <a:graphicFrameLocks xmlns:a="http://schemas.openxmlformats.org/drawingml/2006/main"/>
+                </wp:cNvGraphicFramePr>
+                <a:graphic xmlns:a="http://schemas.openxmlformats.org/drawingml/2006/main">
+                  <a:graphicData uri="http://schemas.microsoft.com/office/word/2010/wordprocessingShape">
+                    <wps:wsp>
+                      <wps:cNvSpPr txBox="1">
+                        <a:spLocks noChangeArrowheads="1"/>
+                      </wps:cNvSpPr>
+                      <wps:spPr bwMode="auto">
+                        <a:xfrm rot="16200000">
+                          <a:off x="0" y="0"/>
+                          <a:ext cx="817245" cy="1404620"/>
+                        </a:xfrm>
+                        <a:prstGeom prst="rect">
+                          <a:avLst/>
+                        </a:prstGeom>
+                        <a:noFill/>
+                        <a:ln w="9525">
+                          <a:noFill/>
+                          <a:miter lim="800000"/>
+                          <a:headEnd/>
+                          <a:tailEnd/>
+                        </a:ln>
+                      </wps:spPr>
+                      <wps:txbx>
+                        <w:txbxContent>
+                          <w:p>
+                            <w:pPr>
+                              <w:rPr>
+                                <w:color w:val="FFFFFF" w:themeColor="background1"/>
+                                <w:sz w:val="15"/>
+                                <w:szCs w:val="15"/>
+                              </w:rPr>
+                            </w:pPr>
+                            <w:r>
+                              <w:rPr>
+                                <w:color w:val="FFFFFF" w:themeColor="background1"/>
+                                <w:sz w:val="15"/>
+                                <w:szCs w:val="15"/>
+                              </w:rPr>
+                              <w:t>&lt;&lt;Interface&gt;&gt;</w:t>
+                            </w:r>
+                          </w:p>
+                          <w:p>
+                            <w:pPr>
+                              <w:rPr>
+                                <w:color w:val="FFFFFF" w:themeColor="background1"/>
+                                <w:sz w:val="15"/>
+                                <w:szCs w:val="15"/>
+                              </w:rPr>
+                            </w:pPr>
+                            <w:r>
+                              <w:rPr>
+                                <w:color w:val="FFFFFF" w:themeColor="background1"/>
+                                <w:sz w:val="15"/>
+                                <w:szCs w:val="15"/>
+                              </w:rPr>
+                              <w:t xml:space="preserve">    Logic</w:t>
+                            </w:r>
+                          </w:p>
+                        </w:txbxContent>
+                      </wps:txbx>
+                      <wps:bodyPr rot="0" vert="horz" wrap="square" lIns="91440" tIns="45720" rIns="91440" bIns="45720" anchor="t" anchorCtr="0">
+                        <a:spAutoFit/>
+                      </wps:bodyPr>
+                    </wps:wsp>
+                  </a:graphicData>
+                </a:graphic>
+                <wp14:sizeRelH relativeFrom="margin">
+                  <wp14:pctWidth>0</wp14:pctWidth>
+                </wp14:sizeRelH>
+                <wp14:sizeRelV relativeFrom="margin">
+                  <wp14:pctHeight>20000</wp14:pctHeight>
+                </wp14:sizeRelV>
+              </wp:anchor>
+            </w:drawing>
+          </mc:Choice>
+          <mc:Fallback>
+            <w:pict>
+              <v:shape w14:anchorId="1049C119" id="文本框 2" o:spid="_x0000_s1042" type="#_x0000_t202" style="position:absolute;left:0;text-align:left;margin-left:41.1pt;margin-top:2.95pt;width:64.35pt;height:110.6pt;rotation:-90;z-index:251752448;visibility:visible;mso-wrap-style:square;mso-width-percent:0;mso-height-percent:200;mso-wrap-distance-left:9pt;mso-wrap-distance-top:3.6pt;mso-wrap-distance-right:9pt;mso-wrap-distance-bottom:3.6pt;mso-position-horizontal:absolute;mso-position-horizontal-relative:text;mso-position-vertical:absolute;mso-position-vertical-relative:text;mso-width-percent:0;mso-height-percent:200;mso-width-relative:margin;mso-height-relative:margin;v-text-anchor:top" o:gfxdata="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" filled="f" stroked="f">
+                <v:textbox style="mso-fit-shape-to-text:t">
+                  <w:txbxContent>
+                    <w:p>
+                      <w:pPr>
+                        <w:rPr>
+                          <w:color w:val="FFFFFF" w:themeColor="background1"/>
+                          <w:sz w:val="15"/>
+                          <w:szCs w:val="15"/>
+                        </w:rPr>
+                      </w:pPr>
+                      <w:r>
+                        <w:rPr>
+                          <w:color w:val="FFFFFF" w:themeColor="background1"/>
+                          <w:sz w:val="15"/>
+                          <w:szCs w:val="15"/>
+                        </w:rPr>
+                        <w:t>&lt;&lt;Interface&gt;&gt;</w:t>
+                      </w:r>
+                    </w:p>
+                    <w:p>
+                      <w:pPr>
+                        <w:rPr>
+                          <w:color w:val="FFFFFF" w:themeColor="background1"/>
+                          <w:sz w:val="15"/>
+                          <w:szCs w:val="15"/>
+                        </w:rPr>
+                      </w:pPr>
+                      <w:r>
+                        <w:rPr>
+                          <w:color w:val="FFFFFF" w:themeColor="background1"/>
+                          <w:sz w:val="15"/>
+                          <w:szCs w:val="15"/>
+                        </w:rPr>
+                        <w:t xml:space="preserve">    Logic</w:t>
+                      </w:r>
+                    </w:p>
+                  </w:txbxContent>
+                </v:textbox>
+                <w10:wrap type="square"/>
+              </v:shape>
+            </w:pict>
+          </mc:Fallback>
+        </mc:AlternateContent>
+      </w:r>
+    </w:p>
+    <w:p>
+      <w:pPr>
+        <w:rPr>
+          <w:sz w:val="18"/>
+          <w:szCs w:val="18"/>
+        </w:rPr>
+      </w:pPr>
+      <w:r>
+        <w:rPr>
+          <w:noProof/>
+          <w:sz w:val="18"/>
+          <w:szCs w:val="18"/>
+          <w:lang w:val="en-SG"/>
+        </w:rPr>
+        <mc:AlternateContent>
+          <mc:Choice Requires="wps">
+            <w:drawing>
+              <wp:anchor distT="0" distB="0" distL="114300" distR="114300" simplePos="0" relativeHeight="251660288" behindDoc="0" locked="0" layoutInCell="1" allowOverlap="1" wp14:anchorId="21C742BE" wp14:editId="74583482">
+                <wp:simplePos x="0" y="0"/>
+                <wp:positionH relativeFrom="column">
+                  <wp:posOffset>245110</wp:posOffset>
+                </wp:positionH>
+                <wp:positionV relativeFrom="paragraph">
+                  <wp:posOffset>192617</wp:posOffset>
+                </wp:positionV>
+                <wp:extent cx="427355" cy="685800"/>
+                <wp:effectExtent l="0" t="0" r="10795" b="19050"/>
+                <wp:wrapNone/>
+                <wp:docPr id="2" name="Rectangle 2"/>
+                <wp:cNvGraphicFramePr/>
+                <a:graphic xmlns:a="http://schemas.openxmlformats.org/drawingml/2006/main">
+                  <a:graphicData uri="http://schemas.microsoft.com/office/word/2010/wordprocessingShape">
+                    <wps:wsp>
+                      <wps:cNvSpPr/>
+                      <wps:spPr>
+                        <a:xfrm>
+                          <a:off x="0" y="0"/>
+                          <a:ext cx="427355" cy="685800"/>
+                        </a:xfrm>
+                        <a:prstGeom prst="rect">
+                          <a:avLst/>
+                        </a:prstGeom>
+                        <a:solidFill>
+                          <a:srgbClr val="00B050"/>
+                        </a:solidFill>
+                      </wps:spPr>
+                      <wps:style>
+                        <a:lnRef idx="2">
+                          <a:schemeClr val="accent1">
+                            <a:shade val="50000"/>
+                          </a:schemeClr>
+                        </a:lnRef>
+                        <a:fillRef idx="1">
+                          <a:schemeClr val="accent1"/>
+                        </a:fillRef>
+                        <a:effectRef idx="0">
+                          <a:schemeClr val="accent1"/>
+                        </a:effectRef>
+                        <a:fontRef idx="minor">
+                          <a:schemeClr val="lt1"/>
+                        </a:fontRef>
+                      </wps:style>
+                      <wps:txbx>
+                        <w:txbxContent>
+                          <w:p>
+                            <w:pPr>
+                              <w:ind w:firstLineChars="50" w:firstLine="65"/>
+                              <w:rPr>
+                                <w:sz w:val="13"/>
+                                <w:szCs w:val="13"/>
+                              </w:rPr>
+                            </w:pPr>
+                          </w:p>
+                          <w:p/>
+                        </w:txbxContent>
+                      </wps:txbx>
+                      <wps:bodyPr rot="0" spcFirstLastPara="0" vertOverflow="overflow" horzOverflow="overflow" vert="horz" wrap="square" lIns="91440" tIns="45720" rIns="91440" bIns="45720" numCol="1" spcCol="0" rtlCol="0" fromWordArt="0" anchor="ctr" anchorCtr="0" forceAA="0" compatLnSpc="1">
+                        <a:prstTxWarp prst="textNoShape">
+                          <a:avLst/>
+                        </a:prstTxWarp>
+                        <a:noAutofit/>
+                      </wps:bodyPr>
+                    </wps:wsp>
+                  </a:graphicData>
+                </a:graphic>
+                <wp14:sizeRelH relativeFrom="margin">
+                  <wp14:pctWidth>0</wp14:pctWidth>
+                </wp14:sizeRelH>
+                <wp14:sizeRelV relativeFrom="margin">
+                  <wp14:pctHeight>0</wp14:pctHeight>
+                </wp14:sizeRelV>
+              </wp:anchor>
+            </w:drawing>
+          </mc:Choice>
+          <mc:Fallback>
+            <w:pict>
+              <v:rect w14:anchorId="30D363BE" id="Rectangle 2" o:spid="_x0000_s1043" style="position:absolute;left:0;text-align:left;margin-left:19.3pt;margin-top:15.15pt;width:33.65pt;height:54pt;z-index:251660288;visibility:visible;mso-wrap-style:square;mso-width-percent:0;mso-height-percent:0;mso-wrap-distance-left:9pt;mso-wrap-distance-top:0;mso-wrap-distance-right:9pt;mso-wrap-distance-bottom:0;mso-position-horizontal:absolute;mso-position-horizontal-relative:text;mso-position-vertical:absolute;mso-position-vertical-relative:text;mso-width-percent:0;mso-height-percent:0;mso-width-relative:margin;mso-height-relative:margin;v-text-anchor:middle" o:gfxdata="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" fillcolor="#00b050" strokecolor="#1f4d78 [1604]" strokeweight="1pt">
+                <v:textbox>
+                  <w:txbxContent>
+                    <w:p>
+                      <w:pPr>
+                        <w:ind w:firstLineChars="50" w:firstLine="65"/>
+                        <w:rPr>
+                          <w:sz w:val="13"/>
+                          <w:szCs w:val="13"/>
+                        </w:rPr>
+                      </w:pPr>
+                    </w:p>
+                    <w:p/>
+                  </w:txbxContent>
+                </v:textbox>
+              </v:rect>
+            </w:pict>
+          </mc:Fallback>
+        </mc:AlternateContent>
+      </w:r>
+      <w:r>
+        <w:rPr>
+          <w:noProof/>
+          <w:sz w:val="18"/>
+          <w:szCs w:val="18"/>
+          <w:lang w:val="en-SG"/>
+        </w:rPr>
+        <mc:AlternateContent>
+          <mc:Choice Requires="wps">
+            <w:drawing>
+              <wp:anchor distT="0" distB="0" distL="114300" distR="114300" simplePos="0" relativeHeight="251707392" behindDoc="0" locked="0" layoutInCell="1" allowOverlap="1" wp14:anchorId="76E355FC" wp14:editId="0A66A102">
+                <wp:simplePos x="0" y="0"/>
+                <wp:positionH relativeFrom="column">
+                  <wp:posOffset>466090</wp:posOffset>
+                </wp:positionH>
+                <wp:positionV relativeFrom="paragraph">
+                  <wp:posOffset>42122</wp:posOffset>
+                </wp:positionV>
+                <wp:extent cx="481330" cy="187960"/>
                 <wp:effectExtent l="0" t="76200" r="0" b="21590"/>
                 <wp:wrapNone/>
                 <wp:docPr id="40" name="Elbow Connector 122"/>
@@ -4403,7 +4589,7 @@
                       <wps:spPr>
                         <a:xfrm flipV="1">
                           <a:off x="0" y="0"/>
-                          <a:ext cx="481584" cy="188468"/>
+                          <a:ext cx="481330" cy="187960"/>
                         </a:xfrm>
                         <a:prstGeom prst="bentConnector3">
                           <a:avLst>
@@ -4449,7 +4635,18 @@
           </mc:Choice>
           <mc:Fallback>
             <w:pict>
-              <v:shape w14:anchorId="2710C964" id="Elbow Connector 122" o:spid="_x0000_s1026" type="#_x0000_t34" style="position:absolute;left:0;text-align:left;margin-left:36.7pt;margin-top:290.4pt;width:37.9pt;height:14.85pt;flip:y;z-index:251707392;visibility:visible;mso-wrap-style:square;mso-width-percent:0;mso-height-percent:0;mso-wrap-distance-left:9pt;mso-wrap-distance-top:0;mso-wrap-distance-right:9pt;mso-wrap-distance-bottom:0;mso-position-horizontal:absolute;mso-position-horizontal-relative:text;mso-position-vertical:absolute;mso-position-vertical-relative:text;mso-width-percent:0;mso-height-percent:0;mso-width-relative:margin;mso-height-relative:margin" o:gfxdata="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" adj="484" filled="t" fillcolor="#f3a875 [2165]" strokecolor="#00b050" strokeweight="1.5pt">
+              <v:shapetype w14:anchorId="2300FDAF" id="_x0000_t34" coordsize="21600,21600" o:spt="34" o:oned="t" adj="10800" path="m,l@0,0@0,21600,21600,21600e" filled="f">
+                <v:stroke joinstyle="miter"/>
+                <v:formulas>
+                  <v:f eqn="val #0"/>
+                </v:formulas>
+                <v:path arrowok="t" fillok="f" o:connecttype="none"/>
+                <v:handles>
+                  <v:h position="#0,center"/>
+                </v:handles>
+                <o:lock v:ext="edit" shapetype="t"/>
+              </v:shapetype>
+              <v:shape id="Elbow Connector 122" o:spid="_x0000_s1026" type="#_x0000_t34" style="position:absolute;margin-left:36.7pt;margin-top:3.3pt;width:37.9pt;height:14.8pt;flip:y;z-index:251707392;visibility:visible;mso-wrap-style:square;mso-width-percent:0;mso-height-percent:0;mso-wrap-distance-left:9pt;mso-wrap-distance-top:0;mso-wrap-distance-right:9pt;mso-wrap-distance-bottom:0;mso-position-horizontal:absolute;mso-position-horizontal-relative:text;mso-position-vertical:absolute;mso-position-vertical-relative:text;mso-width-percent:0;mso-height-percent:0;mso-width-relative:margin;mso-height-relative:margin" o:gfxdata="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" adj="484" filled="t" fillcolor="#f3a875 [2165]" strokecolor="#00b050" strokeweight="1.5pt">
                 <v:fill color2="#f09558 [2613]" rotate="t" colors="0 #f7bda4;.5 #f5b195;1 #f8a581" focus="100%" type="gradient">
                   <o:fill v:ext="view" type="gradientUnscaled"/>
                 </v:fill>
@@ -4459,25 +4656,34 @@
           </mc:Fallback>
         </mc:AlternateContent>
       </w:r>
+    </w:p>
+    <w:p>
+      <w:pPr>
+        <w:rPr>
+          <w:sz w:val="18"/>
+          <w:szCs w:val="18"/>
+        </w:rPr>
+      </w:pPr>
       <w:r>
         <w:rPr>
           <w:noProof/>
           <w:sz w:val="18"/>
           <w:szCs w:val="18"/>
+          <w:lang w:val="en-SG"/>
         </w:rPr>
         <mc:AlternateContent>
           <mc:Choice Requires="wps">
             <w:drawing>
-              <wp:anchor distT="0" distB="0" distL="114300" distR="114300" simplePos="0" relativeHeight="251705344" behindDoc="0" locked="0" layoutInCell="1" allowOverlap="1" wp14:anchorId="284A9F9C" wp14:editId="2FDCFEEC">
+              <wp:anchor distT="0" distB="0" distL="114300" distR="114300" simplePos="0" relativeHeight="251705344" behindDoc="0" locked="0" layoutInCell="1" allowOverlap="1" wp14:anchorId="1E3B71F7" wp14:editId="698FD8F6">
                 <wp:simplePos x="0" y="0"/>
                 <wp:positionH relativeFrom="margin">
-                  <wp:posOffset>1847406</wp:posOffset>
+                  <wp:posOffset>1795250</wp:posOffset>
                 </wp:positionH>
                 <wp:positionV relativeFrom="paragraph">
-                  <wp:posOffset>3748976</wp:posOffset>
+                  <wp:posOffset>36936</wp:posOffset>
                 </wp:positionV>
-                <wp:extent cx="337947" cy="1337818"/>
-                <wp:effectExtent l="0" t="42545" r="57785" b="19685"/>
+                <wp:extent cx="337821" cy="1236344"/>
+                <wp:effectExtent l="8255" t="29845" r="51435" b="32385"/>
                 <wp:wrapNone/>
                 <wp:docPr id="29" name="Elbow Connector 63"/>
                 <wp:cNvGraphicFramePr/>
@@ -4488,7 +4694,7 @@
                       <wps:spPr>
                         <a:xfrm rot="16200000">
                           <a:off x="0" y="0"/>
-                          <a:ext cx="337947" cy="1337818"/>
+                          <a:ext cx="337821" cy="1236344"/>
                         </a:xfrm>
                         <a:prstGeom prst="bentConnector3">
                           <a:avLst>
@@ -4534,7 +4740,7 @@
           </mc:Choice>
           <mc:Fallback>
             <w:pict>
-              <v:shape w14:anchorId="479F84A3" id="Elbow Connector 63" o:spid="_x0000_s1026" type="#_x0000_t34" style="position:absolute;left:0;text-align:left;margin-left:145.45pt;margin-top:295.2pt;width:26.6pt;height:105.35pt;rotation:-90;z-index:251705344;visibility:visible;mso-wrap-style:square;mso-width-percent:0;mso-height-percent:0;mso-wrap-distance-left:9pt;mso-wrap-distance-top:0;mso-wrap-distance-right:9pt;mso-wrap-distance-bottom:0;mso-position-horizontal:absolute;mso-position-horizontal-relative:margin;mso-position-vertical:absolute;mso-position-vertical-relative:text;mso-width-percent:0;mso-height-percent:0;mso-width-relative:margin;mso-height-relative:margin" o:gfxdata="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" adj="9867" filled="t" fillcolor="#f3a875 [2165]" strokecolor="#00b050" strokeweight="1.5pt">
+              <v:shape w14:anchorId="43C809E8" id="Elbow Connector 63" o:spid="_x0000_s1026" type="#_x0000_t34" style="position:absolute;margin-left:141.35pt;margin-top:2.9pt;width:26.6pt;height:97.35pt;rotation:-90;z-index:251705344;visibility:visible;mso-wrap-style:square;mso-width-percent:0;mso-height-percent:0;mso-wrap-distance-left:9pt;mso-wrap-distance-top:0;mso-wrap-distance-right:9pt;mso-wrap-distance-bottom:0;mso-position-horizontal:absolute;mso-position-horizontal-relative:margin;mso-position-vertical:absolute;mso-position-vertical-relative:text;mso-width-percent:0;mso-height-percent:0;mso-width-relative:margin;mso-height-relative:margin" o:gfxdata="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" adj="9867" filled="t" fillcolor="#f3a875 [2165]" strokecolor="#00b050" strokeweight="1.5pt">
                 <v:fill color2="#f09558 [2613]" rotate="t" colors="0 #f7bda4;.5 #f5b195;1 #f8a581" focus="100%" type="gradient">
                   <o:fill v:ext="view" type="gradientUnscaled"/>
                 </v:fill>
@@ -4545,92 +4751,400 @@
           </mc:Fallback>
         </mc:AlternateContent>
       </w:r>
+    </w:p>
+    <w:p>
+      <w:pPr>
+        <w:rPr>
+          <w:sz w:val="18"/>
+          <w:szCs w:val="18"/>
+        </w:rPr>
+      </w:pPr>
       <w:r>
         <w:rPr>
           <w:noProof/>
           <w:sz w:val="18"/>
           <w:szCs w:val="18"/>
+          <w:lang w:val="en-SG"/>
         </w:rPr>
         <mc:AlternateContent>
           <mc:Choice Requires="wps">
             <w:drawing>
-              <wp:anchor distT="45720" distB="45720" distL="114300" distR="114300" simplePos="0" relativeHeight="251696128" behindDoc="0" locked="0" layoutInCell="1" allowOverlap="1" wp14:anchorId="591A87E0" wp14:editId="69DB6FD8">
+              <wp:anchor distT="0" distB="0" distL="114300" distR="114300" simplePos="0" relativeHeight="251709440" behindDoc="0" locked="0" layoutInCell="1" allowOverlap="1" wp14:anchorId="7C8740CC" wp14:editId="6BCDDA2D">
                 <wp:simplePos x="0" y="0"/>
                 <wp:positionH relativeFrom="column">
-                  <wp:posOffset>88138</wp:posOffset>
+                  <wp:posOffset>-187960</wp:posOffset>
                 </wp:positionH>
                 <wp:positionV relativeFrom="paragraph">
-                  <wp:posOffset>3084322</wp:posOffset>
+                  <wp:posOffset>164318</wp:posOffset>
                 </wp:positionV>
-                <wp:extent cx="572135" cy="1404620"/>
-                <wp:effectExtent l="0" t="0" r="0" b="6350"/>
-                <wp:wrapSquare wrapText="bothSides"/>
-                <wp:docPr id="217" name="Text Box 2"/>
-                <wp:cNvGraphicFramePr>
-                  <a:graphicFrameLocks xmlns:a="http://schemas.openxmlformats.org/drawingml/2006/main"/>
-                </wp:cNvGraphicFramePr>
+                <wp:extent cx="419100" cy="2540"/>
+                <wp:effectExtent l="0" t="76200" r="19050" b="111760"/>
+                <wp:wrapNone/>
+                <wp:docPr id="28" name="Elbow Connector 122"/>
+                <wp:cNvGraphicFramePr/>
                 <a:graphic xmlns:a="http://schemas.openxmlformats.org/drawingml/2006/main">
                   <a:graphicData uri="http://schemas.microsoft.com/office/word/2010/wordprocessingShape">
                     <wps:wsp>
-                      <wps:cNvSpPr txBox="1">
-                        <a:spLocks noChangeArrowheads="1"/>
-                      </wps:cNvSpPr>
-                      <wps:spPr bwMode="auto">
+                      <wps:cNvCnPr/>
+                      <wps:spPr>
                         <a:xfrm>
                           <a:off x="0" y="0"/>
-                          <a:ext cx="572135" cy="1404620"/>
+                          <a:ext cx="419100" cy="2540"/>
+                        </a:xfrm>
+                        <a:prstGeom prst="bentConnector3">
+                          <a:avLst>
+                            <a:gd name="adj1" fmla="val 50000"/>
+                          </a:avLst>
+                        </a:prstGeom>
+                        <a:ln w="19050">
+                          <a:solidFill>
+                            <a:schemeClr val="bg1">
+                              <a:lumMod val="75000"/>
+                            </a:schemeClr>
+                          </a:solidFill>
+                          <a:prstDash val="sysDot"/>
+                          <a:headEnd type="none" w="med" len="med"/>
+                          <a:tailEnd type="arrow" w="med" len="med"/>
+                        </a:ln>
+                        <a:effectLst/>
+                      </wps:spPr>
+                      <wps:style>
+                        <a:lnRef idx="1">
+                          <a:schemeClr val="accent2"/>
+                        </a:lnRef>
+                        <a:fillRef idx="2">
+                          <a:schemeClr val="accent2"/>
+                        </a:fillRef>
+                        <a:effectRef idx="1">
+                          <a:schemeClr val="accent2"/>
+                        </a:effectRef>
+                        <a:fontRef idx="minor">
+                          <a:schemeClr val="dk1"/>
+                        </a:fontRef>
+                      </wps:style>
+                      <wps:bodyPr/>
+                    </wps:wsp>
+                  </a:graphicData>
+                </a:graphic>
+              </wp:anchor>
+            </w:drawing>
+          </mc:Choice>
+          <mc:Fallback>
+            <w:pict>
+              <v:shapetype w14:anchorId="55FC884F" id="_x0000_t34" coordsize="21600,21600" o:spt="34" o:oned="t" adj="10800" path="m,l@0,0@0,21600,21600,21600e" filled="f">
+                <v:stroke joinstyle="miter"/>
+                <v:formulas>
+                  <v:f eqn="val #0"/>
+                </v:formulas>
+                <v:path arrowok="t" fillok="f" o:connecttype="none"/>
+                <v:handles>
+                  <v:h position="#0,center"/>
+                </v:handles>
+                <o:lock v:ext="edit" shapetype="t"/>
+              </v:shapetype>
+              <v:shape id="Elbow Connector 122" o:spid="_x0000_s1026" type="#_x0000_t34" style="position:absolute;margin-left:-14.8pt;margin-top:12.95pt;width:33pt;height:.2pt;z-index:251709440;visibility:visible;mso-wrap-style:square;mso-wrap-distance-left:9pt;mso-wrap-distance-top:0;mso-wrap-distance-right:9pt;mso-wrap-distance-bottom:0;mso-position-horizontal:absolute;mso-position-horizontal-relative:text;mso-position-vertical:absolute;mso-position-vertical-relative:text" o:gfxdata="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" filled="t" fillcolor="#f3a875 [2165]" strokecolor="#bfbfbf [2412]" strokeweight="1.5pt">
+                <v:fill color2="#f09558 [2613]" rotate="t" colors="0 #f7bda4;.5 #f5b195;1 #f8a581" focus="100%" type="gradient">
+                  <o:fill v:ext="view" type="gradientUnscaled"/>
+                </v:fill>
+                <v:stroke dashstyle="1 1" endarrow="open"/>
+              </v:shape>
+            </w:pict>
+          </mc:Fallback>
+        </mc:AlternateContent>
+      </w:r>
+      <w:r>
+        <w:rPr>
+          <w:noProof/>
+          <w:sz w:val="18"/>
+          <w:szCs w:val="18"/>
+          <w:lang w:val="en-SG"/>
+        </w:rPr>
+        <mc:AlternateContent>
+          <mc:Choice Requires="wps">
+            <w:drawing>
+              <wp:anchor distT="0" distB="0" distL="114300" distR="114300" simplePos="0" relativeHeight="251746304" behindDoc="0" locked="0" layoutInCell="1" allowOverlap="1" wp14:anchorId="73B71282" wp14:editId="514E025B">
+                <wp:simplePos x="0" y="0"/>
+                <wp:positionH relativeFrom="margin">
+                  <wp:posOffset>2422037</wp:posOffset>
+                </wp:positionH>
+                <wp:positionV relativeFrom="paragraph">
+                  <wp:posOffset>178435</wp:posOffset>
+                </wp:positionV>
+                <wp:extent cx="728345" cy="230505"/>
+                <wp:effectExtent l="0" t="0" r="0" b="0"/>
+                <wp:wrapNone/>
+                <wp:docPr id="5" name="TextBox 36"/>
+                <wp:cNvGraphicFramePr/>
+                <a:graphic xmlns:a="http://schemas.openxmlformats.org/drawingml/2006/main">
+                  <a:graphicData uri="http://schemas.microsoft.com/office/word/2010/wordprocessingShape">
+                    <wps:wsp>
+                      <wps:cNvSpPr txBox="1"/>
+                      <wps:spPr>
+                        <a:xfrm rot="16200000">
+                          <a:off x="0" y="0"/>
+                          <a:ext cx="728345" cy="230505"/>
                         </a:xfrm>
                         <a:prstGeom prst="rect">
                           <a:avLst/>
                         </a:prstGeom>
                         <a:noFill/>
-                        <a:ln w="9525">
-                          <a:noFill/>
-                          <a:miter lim="800000"/>
-                          <a:headEnd/>
-                          <a:tailEnd/>
-                        </a:ln>
                       </wps:spPr>
                       <wps:txbx>
                         <w:txbxContent>
                           <w:p>
                             <w:pPr>
+                              <w:pStyle w:val="a5"/>
+                              <w:spacing w:before="0" w:beforeAutospacing="0" w:after="0" w:afterAutospacing="0"/>
                               <w:rPr>
-                                <w:color w:val="00B050"/>
-                                <w14:shadow w14:blurRad="38100" w14:dist="25400" w14:dir="5400000" w14:sx="100000" w14:sy="100000" w14:kx="0" w14:ky="0" w14:algn="ctr">
-                                  <w14:srgbClr w14:val="6E747A">
-                                    <w14:alpha w14:val="57000"/>
-                                  </w14:srgbClr>
-                                </w14:shadow>
-                                <w14:textOutline w14:w="0" w14:cap="flat" w14:cmpd="sng" w14:algn="ctr">
-                                  <w14:noFill/>
+                                <w:sz w:val="16"/>
+                                <w:szCs w:val="16"/>
+                                <w14:textOutline w14:w="9525" w14:cap="rnd" w14:cmpd="sng" w14:algn="ctr">
+                                  <w14:solidFill>
+                                    <w14:srgbClr w14:val="00B050"/>
+                                  </w14:solidFill>
                                   <w14:prstDash w14:val="solid"/>
-                                  <w14:round/>
+                                  <w14:bevel/>
                                 </w14:textOutline>
                               </w:rPr>
                             </w:pPr>
                             <w:r>
                               <w:rPr>
-                                <w:color w:val="00B050"/>
-                                <w14:shadow w14:blurRad="38100" w14:dist="25400" w14:dir="5400000" w14:sx="100000" w14:sy="100000" w14:kx="0" w14:ky="0" w14:algn="ctr">
-                                  <w14:srgbClr w14:val="6E747A">
-                                    <w14:alpha w14:val="57000"/>
-                                  </w14:srgbClr>
-                                </w14:shadow>
-                                <w14:textOutline w14:w="0" w14:cap="flat" w14:cmpd="sng" w14:algn="ctr">
-                                  <w14:noFill/>
+                                <w:rFonts w:asciiTheme="minorHAnsi" w:eastAsiaTheme="minorEastAsia" w:hAnsi="等线" w:cstheme="minorBidi"/>
+                                <w:color w:val="0070C0"/>
+                                <w:kern w:val="24"/>
+                                <w:sz w:val="16"/>
+                                <w:szCs w:val="16"/>
+                                <w14:textOutline w14:w="9525" w14:cap="rnd" w14:cmpd="sng" w14:algn="ctr">
+                                  <w14:solidFill>
+                                    <w14:srgbClr w14:val="00B050"/>
+                                  </w14:solidFill>
                                   <w14:prstDash w14:val="solid"/>
-                                  <w14:round/>
+                                  <w14:bevel/>
                                 </w14:textOutline>
                               </w:rPr>
-                              <w:t>Logic</w:t>
+                              <w:t>creates</w:t>
                             </w:r>
                           </w:p>
                         </w:txbxContent>
                       </wps:txbx>
-                      <wps:bodyPr rot="0" vert="horz" wrap="square" lIns="91440" tIns="45720" rIns="91440" bIns="45720" anchor="t" anchorCtr="0">
-                        <a:spAutoFit/>
+                      <wps:bodyPr wrap="square" lIns="0" tIns="0" rIns="0" bIns="0" rtlCol="0">
+                        <a:noAutofit/>
                       </wps:bodyPr>
+                    </wps:wsp>
+                  </a:graphicData>
+                </a:graphic>
+              </wp:anchor>
+            </w:drawing>
+          </mc:Choice>
+          <mc:Fallback>
+            <w:pict>
+              <v:shape w14:anchorId="73B71282" id="_x0000_s1044" type="#_x0000_t202" style="position:absolute;left:0;text-align:left;margin-left:190.7pt;margin-top:14.05pt;width:57.35pt;height:18.15pt;rotation:-90;z-index:251746304;visibility:visible;mso-wrap-style:square;mso-wrap-distance-left:9pt;mso-wrap-distance-top:0;mso-wrap-distance-right:9pt;mso-wrap-distance-bottom:0;mso-position-horizontal:absolute;mso-position-horizontal-relative:margin;mso-position-vertical:absolute;mso-position-vertical-relative:text;v-text-anchor:top" o:gfxdata="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" filled="f" stroked="f">
+                <v:textbox inset="0,0,0,0">
+                  <w:txbxContent>
+                    <w:p>
+                      <w:pPr>
+                        <w:pStyle w:val="a5"/>
+                        <w:spacing w:before="0" w:beforeAutospacing="0" w:after="0" w:afterAutospacing="0"/>
+                        <w:rPr>
+                          <w:sz w:val="16"/>
+                          <w:szCs w:val="16"/>
+                          <w14:textOutline w14:w="9525" w14:cap="rnd" w14:cmpd="sng" w14:algn="ctr">
+                            <w14:solidFill>
+                              <w14:srgbClr w14:val="00B050"/>
+                            </w14:solidFill>
+                            <w14:prstDash w14:val="solid"/>
+                            <w14:bevel/>
+                          </w14:textOutline>
+                        </w:rPr>
+                      </w:pPr>
+                      <w:r>
+                        <w:rPr>
+                          <w:rFonts w:asciiTheme="minorHAnsi" w:eastAsiaTheme="minorEastAsia" w:hAnsi="等线" w:cstheme="minorBidi"/>
+                          <w:color w:val="0070C0"/>
+                          <w:kern w:val="24"/>
+                          <w:sz w:val="16"/>
+                          <w:szCs w:val="16"/>
+                          <w14:textOutline w14:w="9525" w14:cap="rnd" w14:cmpd="sng" w14:algn="ctr">
+                            <w14:solidFill>
+                              <w14:srgbClr w14:val="00B050"/>
+                            </w14:solidFill>
+                            <w14:prstDash w14:val="solid"/>
+                            <w14:bevel/>
+                          </w14:textOutline>
+                        </w:rPr>
+                        <w:t>creates</w:t>
+                      </w:r>
+                    </w:p>
+                  </w:txbxContent>
+                </v:textbox>
+                <w10:wrap anchorx="margin"/>
+              </v:shape>
+            </w:pict>
+          </mc:Fallback>
+        </mc:AlternateContent>
+      </w:r>
+      <w:r>
+        <w:rPr>
+          <w:noProof/>
+          <w:sz w:val="18"/>
+          <w:szCs w:val="18"/>
+          <w:lang w:val="en-SG"/>
+        </w:rPr>
+        <mc:AlternateContent>
+          <mc:Choice Requires="wps">
+            <w:drawing>
+              <wp:anchor distT="0" distB="0" distL="114300" distR="114300" simplePos="0" relativeHeight="251750400" behindDoc="0" locked="0" layoutInCell="1" allowOverlap="1" wp14:anchorId="38BD4416" wp14:editId="4FE9D077">
+                <wp:simplePos x="0" y="0"/>
+                <wp:positionH relativeFrom="column">
+                  <wp:posOffset>3468899</wp:posOffset>
+                </wp:positionH>
+                <wp:positionV relativeFrom="paragraph">
+                  <wp:posOffset>51118</wp:posOffset>
+                </wp:positionV>
+                <wp:extent cx="269875" cy="175260"/>
+                <wp:effectExtent l="28258" t="9842" r="25082" b="44133"/>
+                <wp:wrapNone/>
+                <wp:docPr id="21" name="Isosceles Triangle 102"/>
+                <wp:cNvGraphicFramePr/>
+                <a:graphic xmlns:a="http://schemas.openxmlformats.org/drawingml/2006/main">
+                  <a:graphicData uri="http://schemas.microsoft.com/office/word/2010/wordprocessingShape">
+                    <wps:wsp>
+                      <wps:cNvSpPr/>
+                      <wps:spPr>
+                        <a:xfrm rot="16200000">
+                          <a:off x="0" y="0"/>
+                          <a:ext cx="269875" cy="175260"/>
+                        </a:xfrm>
+                        <a:prstGeom prst="triangle">
+                          <a:avLst/>
+                        </a:prstGeom>
+                        <a:solidFill>
+                          <a:schemeClr val="accent6">
+                            <a:lumMod val="40000"/>
+                            <a:lumOff val="60000"/>
+                          </a:schemeClr>
+                        </a:solidFill>
+                        <a:ln w="19050">
+                          <a:solidFill>
+                            <a:srgbClr val="00B050"/>
+                          </a:solidFill>
+                        </a:ln>
+                        <a:effectLst/>
+                      </wps:spPr>
+                      <wps:style>
+                        <a:lnRef idx="1">
+                          <a:schemeClr val="accent1"/>
+                        </a:lnRef>
+                        <a:fillRef idx="2">
+                          <a:schemeClr val="accent1"/>
+                        </a:fillRef>
+                        <a:effectRef idx="1">
+                          <a:schemeClr val="accent1"/>
+                        </a:effectRef>
+                        <a:fontRef idx="minor">
+                          <a:schemeClr val="dk1"/>
+                        </a:fontRef>
+                      </wps:style>
+                      <wps:bodyPr rtlCol="0" anchor="ctr"/>
+                    </wps:wsp>
+                  </a:graphicData>
+                </a:graphic>
+              </wp:anchor>
+            </w:drawing>
+          </mc:Choice>
+          <mc:Fallback>
+            <w:pict>
+              <v:shape w14:anchorId="725C0C48" id="Isosceles Triangle 102" o:spid="_x0000_s1026" type="#_x0000_t5" style="position:absolute;margin-left:273.15pt;margin-top:4.05pt;width:21.25pt;height:13.8pt;rotation:-90;z-index:251750400;visibility:visible;mso-wrap-style:square;mso-wrap-distance-left:9pt;mso-wrap-distance-top:0;mso-wrap-distance-right:9pt;mso-wrap-distance-bottom:0;mso-position-horizontal:absolute;mso-position-horizontal-relative:text;mso-position-vertical:absolute;mso-position-vertical-relative:text;v-text-anchor:middle" o:gfxdata="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" fillcolor="#c5e0b3 [1305]" strokecolor="#00b050" strokeweight="1.5pt"/>
+            </w:pict>
+          </mc:Fallback>
+        </mc:AlternateContent>
+      </w:r>
+    </w:p>
+    <w:p>
+      <w:pPr>
+        <w:rPr>
+          <w:sz w:val="18"/>
+          <w:szCs w:val="18"/>
+        </w:rPr>
+      </w:pPr>
+    </w:p>
+    <w:p>
+      <w:pPr>
+        <w:rPr>
+          <w:sz w:val="18"/>
+          <w:szCs w:val="18"/>
+        </w:rPr>
+      </w:pPr>
+    </w:p>
+    <w:p>
+      <w:pPr>
+        <w:rPr>
+          <w:sz w:val="18"/>
+          <w:szCs w:val="18"/>
+        </w:rPr>
+      </w:pPr>
+      <w:r>
+        <w:rPr>
+          <w:noProof/>
+          <w:sz w:val="18"/>
+          <w:szCs w:val="18"/>
+          <w:lang w:val="en-SG"/>
+        </w:rPr>
+        <mc:AlternateContent>
+          <mc:Choice Requires="wps">
+            <w:drawing>
+              <wp:anchor distT="0" distB="0" distL="114300" distR="114300" simplePos="0" relativeHeight="251719680" behindDoc="0" locked="0" layoutInCell="1" allowOverlap="1" wp14:anchorId="6C3492DD" wp14:editId="37F317C7">
+                <wp:simplePos x="0" y="0"/>
+                <wp:positionH relativeFrom="column">
+                  <wp:posOffset>1892300</wp:posOffset>
+                </wp:positionH>
+                <wp:positionV relativeFrom="paragraph">
+                  <wp:posOffset>197485</wp:posOffset>
+                </wp:positionV>
+                <wp:extent cx="310515" cy="45085"/>
+                <wp:effectExtent l="152400" t="76200" r="13335" b="69215"/>
+                <wp:wrapNone/>
+                <wp:docPr id="19" name="Elbow Connector 106"/>
+                <wp:cNvGraphicFramePr/>
+                <a:graphic xmlns:a="http://schemas.openxmlformats.org/drawingml/2006/main">
+                  <a:graphicData uri="http://schemas.microsoft.com/office/word/2010/wordprocessingShape">
+                    <wps:wsp>
+                      <wps:cNvCnPr/>
+                      <wps:spPr>
+                        <a:xfrm flipV="1">
+                          <a:off x="0" y="0"/>
+                          <a:ext cx="310515" cy="45085"/>
+                        </a:xfrm>
+                        <a:prstGeom prst="bentConnector3">
+                          <a:avLst>
+                            <a:gd name="adj1" fmla="val -46130"/>
+                          </a:avLst>
+                        </a:prstGeom>
+                        <a:ln w="19050">
+                          <a:solidFill>
+                            <a:srgbClr val="00B050"/>
+                          </a:solidFill>
+                          <a:prstDash val="solid"/>
+                          <a:headEnd type="none" w="med" len="med"/>
+                          <a:tailEnd type="arrow" w="med" len="med"/>
+                        </a:ln>
+                        <a:effectLst/>
+                      </wps:spPr>
+                      <wps:style>
+                        <a:lnRef idx="1">
+                          <a:schemeClr val="accent2"/>
+                        </a:lnRef>
+                        <a:fillRef idx="2">
+                          <a:schemeClr val="accent2"/>
+                        </a:fillRef>
+                        <a:effectRef idx="1">
+                          <a:schemeClr val="accent2"/>
+                        </a:effectRef>
+                        <a:fontRef idx="minor">
+                          <a:schemeClr val="dk1"/>
+                        </a:fontRef>
+                      </wps:style>
+                      <wps:bodyPr/>
                     </wps:wsp>
                   </a:graphicData>
                 </a:graphic>
@@ -4638,63 +5152,140 @@
                   <wp14:pctWidth>0</wp14:pctWidth>
                 </wp14:sizeRelH>
                 <wp14:sizeRelV relativeFrom="margin">
-                  <wp14:pctHeight>20000</wp14:pctHeight>
+                  <wp14:pctHeight>0</wp14:pctHeight>
                 </wp14:sizeRelV>
               </wp:anchor>
             </w:drawing>
           </mc:Choice>
           <mc:Fallback>
             <w:pict>
-              <v:shape w14:anchorId="591A87E0" id="Text Box 2" o:spid="_x0000_s1043" type="#_x0000_t202" style="position:absolute;left:0;text-align:left;margin-left:6.95pt;margin-top:242.85pt;width:45.05pt;height:110.6pt;z-index:251696128;visibility:visible;mso-wrap-style:square;mso-width-percent:0;mso-height-percent:200;mso-wrap-distance-left:9pt;mso-wrap-distance-top:3.6pt;mso-wrap-distance-right:9pt;mso-wrap-distance-bottom:3.6pt;mso-position-horizontal:absolute;mso-position-horizontal-relative:text;mso-position-vertical:absolute;mso-position-vertical-relative:text;mso-width-percent:0;mso-height-percent:200;mso-width-relative:margin;mso-height-relative:margin;v-text-anchor:top" o:gfxdata="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" filled="f" stroked="f">
-                <v:textbox style="mso-fit-shape-to-text:t">
-                  <w:txbxContent>
-                    <w:p>
-                      <w:pPr>
-                        <w:rPr>
-                          <w:color w:val="00B050"/>
-                          <w14:shadow w14:blurRad="38100" w14:dist="25400" w14:dir="5400000" w14:sx="100000" w14:sy="100000" w14:kx="0" w14:ky="0" w14:algn="ctr">
-                            <w14:srgbClr w14:val="6E747A">
-                              <w14:alpha w14:val="57000"/>
-                            </w14:srgbClr>
-                          </w14:shadow>
-                          <w14:textOutline w14:w="0" w14:cap="flat" w14:cmpd="sng" w14:algn="ctr">
-                            <w14:noFill/>
-                            <w14:prstDash w14:val="solid"/>
-                            <w14:round/>
-                          </w14:textOutline>
-                        </w:rPr>
-                      </w:pPr>
-                      <w:r>
-                        <w:rPr>
-                          <w:color w:val="00B050"/>
-                          <w14:shadow w14:blurRad="38100" w14:dist="25400" w14:dir="5400000" w14:sx="100000" w14:sy="100000" w14:kx="0" w14:ky="0" w14:algn="ctr">
-                            <w14:srgbClr w14:val="6E747A">
-                              <w14:alpha w14:val="57000"/>
-                            </w14:srgbClr>
-                          </w14:shadow>
-                          <w14:textOutline w14:w="0" w14:cap="flat" w14:cmpd="sng" w14:algn="ctr">
-                            <w14:noFill/>
-                            <w14:prstDash w14:val="solid"/>
-                            <w14:round/>
-                          </w14:textOutline>
-                        </w:rPr>
-                        <w:t>Logic</w:t>
-                      </w:r>
-                    </w:p>
-                  </w:txbxContent>
-                </v:textbox>
-                <w10:wrap type="square"/>
+              <v:shape w14:anchorId="7D71EA4C" id="Elbow Connector 106" o:spid="_x0000_s1026" type="#_x0000_t34" style="position:absolute;margin-left:149pt;margin-top:15.55pt;width:24.45pt;height:3.55pt;flip:y;z-index:251719680;visibility:visible;mso-wrap-style:square;mso-width-percent:0;mso-height-percent:0;mso-wrap-distance-left:9pt;mso-wrap-distance-top:0;mso-wrap-distance-right:9pt;mso-wrap-distance-bottom:0;mso-position-horizontal:absolute;mso-position-horizontal-relative:text;mso-position-vertical:absolute;mso-position-vertical-relative:text;mso-width-percent:0;mso-height-percent:0;mso-width-relative:margin;mso-height-relative:margin" o:gfxdata="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" adj="-9964" filled="t" fillcolor="#f3a875 [2165]" strokecolor="#00b050" strokeweight="1.5pt">
+                <v:fill color2="#f09558 [2613]" rotate="t" colors="0 #f7bda4;.5 #f5b195;1 #f8a581" focus="100%" type="gradient">
+                  <o:fill v:ext="view" type="gradientUnscaled"/>
+                </v:fill>
+                <v:stroke endarrow="open"/>
               </v:shape>
             </w:pict>
           </mc:Fallback>
         </mc:AlternateContent>
       </w:r>
+    </w:p>
+    <w:p>
+      <w:pPr>
+        <w:rPr>
+          <w:sz w:val="18"/>
+          <w:szCs w:val="18"/>
+        </w:rPr>
+      </w:pPr>
+    </w:p>
+    <w:p>
+      <w:pPr>
+        <w:rPr>
+          <w:sz w:val="18"/>
+          <w:szCs w:val="18"/>
+        </w:rPr>
+      </w:pPr>
+    </w:p>
+    <w:p>
+      <w:pPr>
+        <w:rPr>
+          <w:sz w:val="18"/>
+          <w:szCs w:val="18"/>
+        </w:rPr>
+      </w:pPr>
+    </w:p>
+    <w:p>
+      <w:pPr>
+        <w:rPr>
+          <w:sz w:val="18"/>
+          <w:szCs w:val="18"/>
+        </w:rPr>
+      </w:pPr>
+    </w:p>
+    <w:p>
+      <w:pPr>
+        <w:rPr>
+          <w:sz w:val="18"/>
+          <w:szCs w:val="18"/>
+        </w:rPr>
+      </w:pPr>
+    </w:p>
+    <w:p>
+      <w:pPr>
+        <w:rPr>
+          <w:b/>
+          <w:sz w:val="18"/>
+          <w:szCs w:val="18"/>
+        </w:rPr>
+      </w:pPr>
       <w:r>
         <w:rPr>
           <w:sz w:val="18"/>
           <w:szCs w:val="18"/>
         </w:rPr>
-        <w:t>author A0147986H</w:t>
+        <w:t xml:space="preserve">         </w:t>
+      </w:r>
+      <w:r>
+        <w:rPr>
+          <w:sz w:val="18"/>
+          <w:szCs w:val="18"/>
+        </w:rPr>
+        <w:t xml:space="preserve">                               </w:t>
+      </w:r>
+      <w:r>
+        <w:rPr>
+          <w:sz w:val="18"/>
+          <w:szCs w:val="18"/>
+        </w:rPr>
+        <w:t xml:space="preserve"> </w:t>
+      </w:r>
+      <w:r>
+        <w:rPr>
+          <w:sz w:val="18"/>
+          <w:szCs w:val="18"/>
+        </w:rPr>
+        <w:t xml:space="preserve"> </w:t>
+      </w:r>
+      <w:r>
+        <w:rPr>
+          <w:sz w:val="18"/>
+          <w:szCs w:val="18"/>
+        </w:rPr>
+        <w:t xml:space="preserve"> </w:t>
+      </w:r>
+      <w:r>
+        <w:rPr>
+          <w:b/>
+          <w:sz w:val="18"/>
+          <w:szCs w:val="18"/>
+        </w:rPr>
+        <w:t>F</w:t>
+      </w:r>
+      <w:r>
+        <w:rPr>
+          <w:rFonts w:hint="eastAsia"/>
+          <w:b/>
+          <w:sz w:val="18"/>
+          <w:szCs w:val="18"/>
+        </w:rPr>
+        <w:t>igure</w:t>
+      </w:r>
+      <w:r>
+        <w:rPr>
+          <w:b/>
+          <w:sz w:val="18"/>
+          <w:szCs w:val="18"/>
+        </w:rPr>
+        <w:t xml:space="preserve"> </w:t>
+      </w:r>
+      <w:r>
+        <w:rPr>
+          <w:rFonts w:hint="eastAsia"/>
+          <w:b/>
+          <w:sz w:val="18"/>
+          <w:szCs w:val="18"/>
+        </w:rPr>
+        <w:t>5</w:t>
       </w:r>
       <w:bookmarkStart w:id="0" w:name="_GoBack"/>
       <w:bookmarkEnd w:id="0"/>
@@ -4710,7 +5301,7 @@
 </file>
 
 <file path=word/endnotes.xml><?xml version="1.0" encoding="utf-8"?>
-<w:endnotes xmlns:wpc="http://schemas.microsoft.com/office/word/2010/wordprocessingCanvas" xmlns:cx="http://schemas.microsoft.com/office/drawing/2014/chartex" xmlns:cx1="http://schemas.microsoft.com/office/drawing/2015/9/8/chartex" xmlns:cx2="http://schemas.microsoft.com/office/drawing/2015/10/21/chartex" xmlns:cx3="http://schemas.microsoft.com/office/drawing/2016/5/9/chartex" xmlns:cx4="http://schemas.microsoft.com/office/drawing/2016/5/10/chartex" xmlns:cx5="http://schemas.microsoft.com/office/drawing/2016/5/11/chartex" xmlns:mc="http://schemas.openxmlformats.org/markup-compatibility/2006" xmlns:o="urn:schemas-microsoft-com:office:office" xmlns:r="http://schemas.openxmlformats.org/officeDocument/2006/relationships" xmlns:m="http://schemas.openxmlformats.org/officeDocument/2006/math" xmlns:v="urn:schemas-microsoft-com:vml" xmlns:wp14="http://schemas.microsoft.com/office/word/2010/wordprocessingDrawing" xmlns:wp="http://schemas.openxmlformats.org/drawingml/2006/wordprocessingDrawing" xmlns:w10="urn:schemas-microsoft-com:office:word" xmlns:w="http://schemas.openxmlformats.org/wordprocessingml/2006/main" xmlns:w14="http://schemas.microsoft.com/office/word/2010/wordml" xmlns:w15="http://schemas.microsoft.com/office/word/2012/wordml" xmlns:w16se="http://schemas.microsoft.com/office/word/2015/wordml/symex" xmlns:wpg="http://schemas.microsoft.com/office/word/2010/wordprocessingGroup" xmlns:wpi="http://schemas.microsoft.com/office/word/2010/wordprocessingInk" xmlns:wne="http://schemas.microsoft.com/office/word/2006/wordml" xmlns:wps="http://schemas.microsoft.com/office/word/2010/wordprocessingShape" mc:Ignorable="w14 w15 w16se wp14">
+<w:endnotes xmlns:wpc="http://schemas.microsoft.com/office/word/2010/wordprocessingCanvas" xmlns:mc="http://schemas.openxmlformats.org/markup-compatibility/2006" xmlns:o="urn:schemas-microsoft-com:office:office" xmlns:r="http://schemas.openxmlformats.org/officeDocument/2006/relationships" xmlns:m="http://schemas.openxmlformats.org/officeDocument/2006/math" xmlns:v="urn:schemas-microsoft-com:vml" xmlns:wp14="http://schemas.microsoft.com/office/word/2010/wordprocessingDrawing" xmlns:wp="http://schemas.openxmlformats.org/drawingml/2006/wordprocessingDrawing" xmlns:w10="urn:schemas-microsoft-com:office:word" xmlns:w="http://schemas.openxmlformats.org/wordprocessingml/2006/main" xmlns:w14="http://schemas.microsoft.com/office/word/2010/wordml" xmlns:w15="http://schemas.microsoft.com/office/word/2012/wordml" xmlns:wpg="http://schemas.microsoft.com/office/word/2010/wordprocessingGroup" xmlns:wpi="http://schemas.microsoft.com/office/word/2010/wordprocessingInk" xmlns:wne="http://schemas.microsoft.com/office/word/2006/wordml" xmlns:wps="http://schemas.microsoft.com/office/word/2010/wordprocessingShape" mc:Ignorable="w14 w15 wp14">
   <w:endnote w:type="separator" w:id="-1">
     <w:p>
       <w:r>
@@ -4729,7 +5320,7 @@
 </file>
 
 <file path=word/footnotes.xml><?xml version="1.0" encoding="utf-8"?>
-<w:footnotes xmlns:wpc="http://schemas.microsoft.com/office/word/2010/wordprocessingCanvas" xmlns:cx="http://schemas.microsoft.com/office/drawing/2014/chartex" xmlns:cx1="http://schemas.microsoft.com/office/drawing/2015/9/8/chartex" xmlns:cx2="http://schemas.microsoft.com/office/drawing/2015/10/21/chartex" xmlns:cx3="http://schemas.microsoft.com/office/drawing/2016/5/9/chartex" xmlns:cx4="http://schemas.microsoft.com/office/drawing/2016/5/10/chartex" xmlns:cx5="http://schemas.microsoft.com/office/drawing/2016/5/11/chartex" xmlns:mc="http://schemas.openxmlformats.org/markup-compatibility/2006" xmlns:o="urn:schemas-microsoft-com:office:office" xmlns:r="http://schemas.openxmlformats.org/officeDocument/2006/relationships" xmlns:m="http://schemas.openxmlformats.org/officeDocument/2006/math" xmlns:v="urn:schemas-microsoft-com:vml" xmlns:wp14="http://schemas.microsoft.com/office/word/2010/wordprocessingDrawing" xmlns:wp="http://schemas.openxmlformats.org/drawingml/2006/wordprocessingDrawing" xmlns:w10="urn:schemas-microsoft-com:office:word" xmlns:w="http://schemas.openxmlformats.org/wordprocessingml/2006/main" xmlns:w14="http://schemas.microsoft.com/office/word/2010/wordml" xmlns:w15="http://schemas.microsoft.com/office/word/2012/wordml" xmlns:w16se="http://schemas.microsoft.com/office/word/2015/wordml/symex" xmlns:wpg="http://schemas.microsoft.com/office/word/2010/wordprocessingGroup" xmlns:wpi="http://schemas.microsoft.com/office/word/2010/wordprocessingInk" xmlns:wne="http://schemas.microsoft.com/office/word/2006/wordml" xmlns:wps="http://schemas.microsoft.com/office/word/2010/wordprocessingShape" mc:Ignorable="w14 w15 w16se wp14">
+<w:footnotes xmlns:wpc="http://schemas.microsoft.com/office/word/2010/wordprocessingCanvas" xmlns:mc="http://schemas.openxmlformats.org/markup-compatibility/2006" xmlns:o="urn:schemas-microsoft-com:office:office" xmlns:r="http://schemas.openxmlformats.org/officeDocument/2006/relationships" xmlns:m="http://schemas.openxmlformats.org/officeDocument/2006/math" xmlns:v="urn:schemas-microsoft-com:vml" xmlns:wp14="http://schemas.microsoft.com/office/word/2010/wordprocessingDrawing" xmlns:wp="http://schemas.openxmlformats.org/drawingml/2006/wordprocessingDrawing" xmlns:w10="urn:schemas-microsoft-com:office:word" xmlns:w="http://schemas.openxmlformats.org/wordprocessingml/2006/main" xmlns:w14="http://schemas.microsoft.com/office/word/2010/wordml" xmlns:w15="http://schemas.microsoft.com/office/word/2012/wordml" xmlns:wpg="http://schemas.microsoft.com/office/word/2010/wordprocessingGroup" xmlns:wpi="http://schemas.microsoft.com/office/word/2010/wordprocessingInk" xmlns:wne="http://schemas.microsoft.com/office/word/2006/wordml" xmlns:wps="http://schemas.microsoft.com/office/word/2010/wordprocessingShape" mc:Ignorable="w14 w15 wp14">
   <w:footnote w:type="separator" w:id="-1">
     <w:p>
       <w:r>
@@ -4748,7 +5339,7 @@
 </file>
 
 <file path=word/styles.xml><?xml version="1.0" encoding="utf-8"?>
-<w:styles xmlns:mc="http://schemas.openxmlformats.org/markup-compatibility/2006" xmlns:r="http://schemas.openxmlformats.org/officeDocument/2006/relationships" xmlns:w="http://schemas.openxmlformats.org/wordprocessingml/2006/main" xmlns:w14="http://schemas.microsoft.com/office/word/2010/wordml" xmlns:w15="http://schemas.microsoft.com/office/word/2012/wordml" xmlns:w16se="http://schemas.microsoft.com/office/word/2015/wordml/symex" mc:Ignorable="w14 w15 w16se">
+<w:styles xmlns:mc="http://schemas.openxmlformats.org/markup-compatibility/2006" xmlns:r="http://schemas.openxmlformats.org/officeDocument/2006/relationships" xmlns:w="http://schemas.openxmlformats.org/wordprocessingml/2006/main" xmlns:w14="http://schemas.microsoft.com/office/word/2010/wordml" xmlns:w15="http://schemas.microsoft.com/office/word/2012/wordml" mc:Ignorable="w14 w15">
   <w:docDefaults>
     <w:rPrDefault>
       <w:rPr>
@@ -4761,7 +5352,7 @@
     </w:rPrDefault>
     <w:pPrDefault/>
   </w:docDefaults>
-  <w:latentStyles w:defLockedState="0" w:defUIPriority="99" w:defSemiHidden="0" w:defUnhideWhenUsed="0" w:defQFormat="0" w:count="374">
+  <w:latentStyles w:defLockedState="0" w:defUIPriority="99" w:defSemiHidden="0" w:defUnhideWhenUsed="0" w:defQFormat="0" w:count="371">
     <w:lsdException w:name="Normal" w:uiPriority="0" w:qFormat="1"/>
     <w:lsdException w:name="heading 1" w:uiPriority="9" w:qFormat="1"/>
     <w:lsdException w:name="heading 2" w:semiHidden="1" w:uiPriority="9" w:unhideWhenUsed="1" w:qFormat="1"/>
@@ -5133,11 +5724,8 @@
     <w:lsdException w:name="List Table 5 Dark Accent 6" w:uiPriority="50"/>
     <w:lsdException w:name="List Table 6 Colorful Accent 6" w:uiPriority="51"/>
     <w:lsdException w:name="List Table 7 Colorful Accent 6" w:uiPriority="52"/>
-    <w:lsdException w:name="Mention" w:semiHidden="1" w:unhideWhenUsed="1"/>
-    <w:lsdException w:name="Smart Hyperlink" w:semiHidden="1" w:unhideWhenUsed="1"/>
-    <w:lsdException w:name="Hashtag" w:semiHidden="1" w:unhideWhenUsed="1"/>
   </w:latentStyles>
-  <w:style w:type="paragraph" w:default="1" w:styleId="Normal">
+  <w:style w:type="paragraph" w:default="1" w:styleId="a">
     <w:name w:val="Normal"/>
     <w:qFormat/>
     <w:rsid w:val="00C22E27"/>
@@ -5146,13 +5734,13 @@
       <w:jc w:val="both"/>
     </w:pPr>
   </w:style>
-  <w:style w:type="character" w:default="1" w:styleId="DefaultParagraphFont">
+  <w:style w:type="character" w:default="1" w:styleId="a0">
     <w:name w:val="Default Paragraph Font"/>
     <w:uiPriority w:val="1"/>
     <w:semiHidden/>
     <w:unhideWhenUsed/>
   </w:style>
-  <w:style w:type="table" w:default="1" w:styleId="TableNormal">
+  <w:style w:type="table" w:default="1" w:styleId="a1">
     <w:name w:val="Normal Table"/>
     <w:uiPriority w:val="99"/>
     <w:semiHidden/>
@@ -5167,16 +5755,16 @@
       </w:tblCellMar>
     </w:tblPr>
   </w:style>
-  <w:style w:type="numbering" w:default="1" w:styleId="NoList">
+  <w:style w:type="numbering" w:default="1" w:styleId="a2">
     <w:name w:val="No List"/>
     <w:uiPriority w:val="99"/>
     <w:semiHidden/>
     <w:unhideWhenUsed/>
   </w:style>
-  <w:style w:type="paragraph" w:styleId="Header">
+  <w:style w:type="paragraph" w:styleId="a3">
     <w:name w:val="header"/>
-    <w:basedOn w:val="Normal"/>
-    <w:link w:val="HeaderChar"/>
+    <w:basedOn w:val="a"/>
+    <w:link w:val="Char"/>
     <w:uiPriority w:val="99"/>
     <w:unhideWhenUsed/>
     <w:rsid w:val="00C67F4E"/>
@@ -5196,10 +5784,10 @@
       <w:szCs w:val="18"/>
     </w:rPr>
   </w:style>
-  <w:style w:type="character" w:customStyle="1" w:styleId="HeaderChar">
-    <w:name w:val="Header Char"/>
-    <w:basedOn w:val="DefaultParagraphFont"/>
-    <w:link w:val="Header"/>
+  <w:style w:type="character" w:customStyle="1" w:styleId="Char">
+    <w:name w:val="页眉 Char"/>
+    <w:basedOn w:val="a0"/>
+    <w:link w:val="a3"/>
     <w:uiPriority w:val="99"/>
     <w:rsid w:val="00C67F4E"/>
     <w:rPr>
@@ -5207,10 +5795,10 @@
       <w:szCs w:val="18"/>
     </w:rPr>
   </w:style>
-  <w:style w:type="paragraph" w:styleId="Footer">
+  <w:style w:type="paragraph" w:styleId="a4">
     <w:name w:val="footer"/>
-    <w:basedOn w:val="Normal"/>
-    <w:link w:val="FooterChar"/>
+    <w:basedOn w:val="a"/>
+    <w:link w:val="Char0"/>
     <w:uiPriority w:val="99"/>
     <w:unhideWhenUsed/>
     <w:rsid w:val="00C67F4E"/>
@@ -5227,10 +5815,10 @@
       <w:szCs w:val="18"/>
     </w:rPr>
   </w:style>
-  <w:style w:type="character" w:customStyle="1" w:styleId="FooterChar">
-    <w:name w:val="Footer Char"/>
-    <w:basedOn w:val="DefaultParagraphFont"/>
-    <w:link w:val="Footer"/>
+  <w:style w:type="character" w:customStyle="1" w:styleId="Char0">
+    <w:name w:val="页脚 Char"/>
+    <w:basedOn w:val="a0"/>
+    <w:link w:val="a4"/>
     <w:uiPriority w:val="99"/>
     <w:rsid w:val="00C67F4E"/>
     <w:rPr>
@@ -5238,9 +5826,9 @@
       <w:szCs w:val="18"/>
     </w:rPr>
   </w:style>
-  <w:style w:type="paragraph" w:styleId="NormalWeb">
+  <w:style w:type="paragraph" w:styleId="a5">
     <w:name w:val="Normal (Web)"/>
-    <w:basedOn w:val="Normal"/>
+    <w:basedOn w:val="a"/>
     <w:uiPriority w:val="99"/>
     <w:semiHidden/>
     <w:unhideWhenUsed/>
@@ -5251,7 +5839,7 @@
       <w:jc w:val="left"/>
     </w:pPr>
     <w:rPr>
-      <w:rFonts w:ascii="宋体" w:eastAsia="宋体" w:hAnsi="宋体" w:cs="宋体"/>
+      <w:rFonts w:ascii="SimSun" w:eastAsia="SimSun" w:hAnsi="SimSun" w:cs="SimSun"/>
       <w:kern w:val="0"/>
       <w:sz w:val="24"/>
       <w:szCs w:val="24"/>
@@ -5526,7 +6114,7 @@
 </file>
 
 <file path=customXml/itemProps1.xml><?xml version="1.0" encoding="utf-8"?>
-<ds:datastoreItem xmlns:ds="http://schemas.openxmlformats.org/officeDocument/2006/customXml" ds:itemID="{602F8D69-1960-44BD-811D-ABD4E96365D9}">
+<ds:datastoreItem xmlns:ds="http://schemas.openxmlformats.org/officeDocument/2006/customXml" ds:itemID="{A2E446B7-A0F1-46DD-AF6D-E41B5C04D836}">
   <ds:schemaRefs>
     <ds:schemaRef ds:uri="http://schemas.openxmlformats.org/officeDocument/2006/bibliography"/>
   </ds:schemaRefs>

</xml_diff>